<commit_message>
extreme burner, driver lcd
</commit_message>
<xml_diff>
--- a/licenta/Diana/licenta.docx
+++ b/licenta/Diana/licenta.docx
@@ -35,8 +35,6 @@
         <w:rPr>
           <w:rFonts w:ascii="Times New Roman" w:hAnsi="Times New Roman" w:cs="Times New Roman"/>
           <w:color w:val="171717"/>
-          <w:sz w:val="24"/>
-          <w:szCs w:val="24"/>
           <w:shd w:val="clear" w:color="auto" w:fill="FFFFFF"/>
         </w:rPr>
       </w:pPr>
@@ -54,220 +52,555 @@
           <w:color w:val="171717"/>
           <w:shd w:val="clear" w:color="auto" w:fill="FFFFFF"/>
         </w:rPr>
+        <w:t xml:space="preserve"> </w:t>
+      </w:r>
+    </w:p>
+    <w:p>
+      <w:pPr>
+        <w:rPr>
+          <w:rFonts w:ascii="Times New Roman" w:hAnsi="Times New Roman" w:cs="Times New Roman"/>
+          <w:color w:val="171717"/>
+          <w:shd w:val="clear" w:color="auto" w:fill="FFFFFF"/>
+        </w:rPr>
+      </w:pPr>
+    </w:p>
+    <w:p>
+      <w:pPr>
+        <w:rPr>
+          <w:rFonts w:ascii="Times New Roman" w:hAnsi="Times New Roman" w:cs="Times New Roman"/>
+          <w:color w:val="171717"/>
+          <w:sz w:val="24"/>
+          <w:szCs w:val="24"/>
+          <w:shd w:val="clear" w:color="auto" w:fill="FFFFFF"/>
+        </w:rPr>
+      </w:pPr>
+      <w:r>
+        <w:rPr>
+          <w:rFonts w:ascii="Times New Roman" w:hAnsi="Times New Roman" w:cs="Times New Roman"/>
+          <w:color w:val="171717"/>
+          <w:shd w:val="clear" w:color="auto" w:fill="FFFFFF"/>
+        </w:rPr>
+        <w:t xml:space="preserve"> </w:t>
+      </w:r>
+      <w:r>
+        <w:rPr>
+          <w:rFonts w:ascii="Times New Roman" w:hAnsi="Times New Roman" w:cs="Times New Roman"/>
+          <w:color w:val="171717"/>
+          <w:shd w:val="clear" w:color="auto" w:fill="FFFFFF"/>
+        </w:rPr>
+        <w:t xml:space="preserve">          </w:t>
+      </w:r>
+      <w:r>
+        <w:rPr>
+          <w:rFonts w:ascii="Times New Roman" w:hAnsi="Times New Roman" w:cs="Times New Roman"/>
+          <w:color w:val="171717"/>
+          <w:shd w:val="clear" w:color="auto" w:fill="FFFFFF"/>
+        </w:rPr>
+        <w:t xml:space="preserve"> </w:t>
+      </w:r>
+      <w:r>
+        <w:rPr>
+          <w:rFonts w:ascii="Times New Roman" w:hAnsi="Times New Roman" w:cs="Times New Roman"/>
+          <w:color w:val="171717"/>
+          <w:shd w:val="clear" w:color="auto" w:fill="FFFFFF"/>
+        </w:rPr>
+        <w:t> </w:t>
+      </w:r>
+      <w:r>
+        <w:rPr>
+          <w:rFonts w:ascii="Times New Roman" w:hAnsi="Times New Roman" w:cs="Times New Roman"/>
+          <w:color w:val="171717"/>
+          <w:sz w:val="24"/>
+          <w:szCs w:val="24"/>
+          <w:shd w:val="clear" w:color="auto" w:fill="FFFFFF"/>
+        </w:rPr>
+        <w:t>In momentul de fata, la nivel mondial</w:t>
+      </w:r>
+      <w:r>
+        <w:rPr>
+          <w:rFonts w:ascii="Times New Roman" w:hAnsi="Times New Roman" w:cs="Times New Roman"/>
+          <w:color w:val="171717"/>
+          <w:sz w:val="24"/>
+          <w:szCs w:val="24"/>
+          <w:shd w:val="clear" w:color="auto" w:fill="FFFFFF"/>
+        </w:rPr>
+        <w:t>, principala resursa energetica</w:t>
+      </w:r>
+      <w:r>
+        <w:rPr>
+          <w:rFonts w:ascii="Times New Roman" w:hAnsi="Times New Roman" w:cs="Times New Roman"/>
+          <w:color w:val="171717"/>
+          <w:sz w:val="24"/>
+          <w:szCs w:val="24"/>
+          <w:shd w:val="clear" w:color="auto" w:fill="FFFFFF"/>
+        </w:rPr>
+        <w:t xml:space="preserve"> o constituie combustibilii: </w:t>
+      </w:r>
+      <w:r>
+        <w:rPr>
+          <w:rFonts w:ascii="Times New Roman" w:hAnsi="Times New Roman" w:cs="Times New Roman"/>
+          <w:color w:val="171717"/>
+          <w:sz w:val="24"/>
+          <w:szCs w:val="24"/>
+          <w:shd w:val="clear" w:color="auto" w:fill="FFFFFF"/>
+        </w:rPr>
+        <w:t>petrol, lemn,</w:t>
+      </w:r>
+      <w:r>
+        <w:rPr>
+          <w:rFonts w:ascii="Times New Roman" w:hAnsi="Times New Roman" w:cs="Times New Roman"/>
+          <w:color w:val="171717"/>
+          <w:sz w:val="24"/>
+          <w:szCs w:val="24"/>
+          <w:shd w:val="clear" w:color="auto" w:fill="FFFFFF"/>
+        </w:rPr>
+        <w:t xml:space="preserve"> carbu</w:t>
+      </w:r>
+      <w:r>
+        <w:rPr>
+          <w:rFonts w:ascii="Times New Roman" w:hAnsi="Times New Roman" w:cs="Times New Roman"/>
+          <w:color w:val="171717"/>
+          <w:sz w:val="24"/>
+          <w:szCs w:val="24"/>
+          <w:shd w:val="clear" w:color="auto" w:fill="FFFFFF"/>
+        </w:rPr>
+        <w:t>ne,</w:t>
+      </w:r>
+      <w:r>
+        <w:rPr>
+          <w:rFonts w:ascii="Times New Roman" w:hAnsi="Times New Roman" w:cs="Times New Roman"/>
+          <w:color w:val="171717"/>
+          <w:sz w:val="24"/>
+          <w:szCs w:val="24"/>
+          <w:shd w:val="clear" w:color="auto" w:fill="FFFFFF"/>
+        </w:rPr>
+        <w:t xml:space="preserve"> reziduuri combustibile</w:t>
+      </w:r>
+      <w:r>
+        <w:rPr>
+          <w:rFonts w:ascii="Times New Roman" w:hAnsi="Times New Roman" w:cs="Times New Roman"/>
+          <w:color w:val="171717"/>
+          <w:sz w:val="24"/>
+          <w:szCs w:val="24"/>
+          <w:shd w:val="clear" w:color="auto" w:fill="FFFFFF"/>
+        </w:rPr>
+        <w:t xml:space="preserve"> dar si</w:t>
+      </w:r>
+      <w:r>
+        <w:rPr>
+          <w:rFonts w:ascii="Times New Roman" w:hAnsi="Times New Roman" w:cs="Times New Roman"/>
+          <w:color w:val="171717"/>
+          <w:sz w:val="24"/>
+          <w:szCs w:val="24"/>
+          <w:shd w:val="clear" w:color="auto" w:fill="FFFFFF"/>
+        </w:rPr>
+        <w:t xml:space="preserve"> energia produsa in hidrocentrale si in centralele nucleare.  </w:t>
+      </w:r>
+      <w:r>
+        <w:rPr>
+          <w:rFonts w:ascii="Times New Roman" w:hAnsi="Times New Roman" w:cs="Times New Roman"/>
+          <w:color w:val="171717"/>
+          <w:sz w:val="24"/>
+          <w:szCs w:val="24"/>
+          <w:shd w:val="clear" w:color="auto" w:fill="FFFFFF"/>
+        </w:rPr>
+        <w:t>Deoarece numarul populat</w:t>
+      </w:r>
+      <w:r>
+        <w:rPr>
+          <w:rFonts w:ascii="Times New Roman" w:hAnsi="Times New Roman" w:cs="Times New Roman"/>
+          <w:color w:val="171717"/>
+          <w:sz w:val="24"/>
+          <w:szCs w:val="24"/>
+          <w:shd w:val="clear" w:color="auto" w:fill="FFFFFF"/>
+        </w:rPr>
+        <w:t>i</w:t>
+      </w:r>
+      <w:r>
+        <w:rPr>
+          <w:rFonts w:ascii="Times New Roman" w:hAnsi="Times New Roman" w:cs="Times New Roman"/>
+          <w:color w:val="171717"/>
+          <w:sz w:val="24"/>
+          <w:szCs w:val="24"/>
+          <w:shd w:val="clear" w:color="auto" w:fill="FFFFFF"/>
+        </w:rPr>
+        <w:t>e</w:t>
+      </w:r>
+      <w:r>
+        <w:rPr>
+          <w:rFonts w:ascii="Times New Roman" w:hAnsi="Times New Roman" w:cs="Times New Roman"/>
+          <w:color w:val="171717"/>
+          <w:sz w:val="24"/>
+          <w:szCs w:val="24"/>
+          <w:shd w:val="clear" w:color="auto" w:fill="FFFFFF"/>
+        </w:rPr>
+        <w:t>i</w:t>
+      </w:r>
+      <w:r>
+        <w:rPr>
+          <w:rFonts w:ascii="Times New Roman" w:hAnsi="Times New Roman" w:cs="Times New Roman"/>
+          <w:color w:val="171717"/>
+          <w:sz w:val="24"/>
+          <w:szCs w:val="24"/>
+          <w:shd w:val="clear" w:color="auto" w:fill="FFFFFF"/>
+        </w:rPr>
+        <w:t xml:space="preserve"> este in crestere</w:t>
+      </w:r>
+      <w:r>
+        <w:rPr>
+          <w:rFonts w:ascii="Times New Roman" w:hAnsi="Times New Roman" w:cs="Times New Roman"/>
+          <w:color w:val="171717"/>
+          <w:sz w:val="24"/>
+          <w:szCs w:val="24"/>
+          <w:shd w:val="clear" w:color="auto" w:fill="FFFFFF"/>
+        </w:rPr>
+        <w:t xml:space="preserve"> iar cerintele sunt tot mai mari, trebuie sa promovam noi tehnologii privind utilizarea resurselor energetice.</w:t>
+      </w:r>
+      <w:r>
+        <w:rPr>
+          <w:rFonts w:ascii="Times New Roman" w:hAnsi="Times New Roman" w:cs="Times New Roman"/>
+          <w:color w:val="171717"/>
+          <w:sz w:val="24"/>
+          <w:szCs w:val="24"/>
+          <w:shd w:val="clear" w:color="auto" w:fill="FFFFFF"/>
+        </w:rPr>
+        <w:t>O tehnologie nepoluanta si din ce in ce mai populara este reprezentat</w:t>
+      </w:r>
+      <w:r>
+        <w:rPr>
+          <w:rFonts w:ascii="Times New Roman" w:hAnsi="Times New Roman" w:cs="Times New Roman"/>
+          <w:color w:val="171717"/>
+          <w:sz w:val="24"/>
+          <w:szCs w:val="24"/>
+          <w:shd w:val="clear" w:color="auto" w:fill="FFFFFF"/>
+        </w:rPr>
+        <w:t>a de folosirea panourilor solare</w:t>
+      </w:r>
+      <w:r>
+        <w:rPr>
+          <w:rFonts w:ascii="Times New Roman" w:hAnsi="Times New Roman" w:cs="Times New Roman"/>
+          <w:color w:val="171717"/>
+          <w:sz w:val="24"/>
+          <w:szCs w:val="24"/>
+          <w:shd w:val="clear" w:color="auto" w:fill="FFFFFF"/>
+        </w:rPr>
+        <w:t>.</w:t>
+      </w:r>
+    </w:p>
+    <w:p>
+      <w:pPr>
+        <w:rPr>
+          <w:rFonts w:ascii="Times New Roman" w:hAnsi="Times New Roman" w:cs="Times New Roman"/>
+          <w:color w:val="171717"/>
+          <w:sz w:val="24"/>
+          <w:szCs w:val="24"/>
+          <w:shd w:val="clear" w:color="auto" w:fill="FFFFFF"/>
+        </w:rPr>
+      </w:pPr>
+      <w:r>
+        <w:rPr>
+          <w:rFonts w:ascii="Times New Roman" w:hAnsi="Times New Roman" w:cs="Times New Roman"/>
+          <w:color w:val="171717"/>
+          <w:sz w:val="24"/>
+          <w:szCs w:val="24"/>
+          <w:shd w:val="clear" w:color="auto" w:fill="FFFFFF"/>
+        </w:rPr>
+        <w:t xml:space="preserve">              Energia solara capata rapid notorietate, fiind un mijloc important de a folosi energia regenerabila.Astfel, este important sa fie cunoscute tehnologii asociate cu aceasta arie de lucu.</w:t>
+      </w:r>
+    </w:p>
+    <w:p>
+      <w:pPr>
+        <w:rPr>
+          <w:rFonts w:ascii="Times New Roman" w:hAnsi="Times New Roman" w:cs="Times New Roman"/>
+          <w:color w:val="FFFFFF" w:themeColor="background1"/>
+          <w:sz w:val="24"/>
+          <w:szCs w:val="24"/>
+          <w:shd w:val="clear" w:color="auto" w:fill="FFFFFF"/>
+        </w:rPr>
+      </w:pPr>
+      <w:r>
+        <w:rPr>
+          <w:rFonts w:ascii="Times New Roman" w:hAnsi="Times New Roman" w:cs="Times New Roman"/>
+          <w:sz w:val="24"/>
+          <w:szCs w:val="24"/>
+        </w:rPr>
         <w:t xml:space="preserve">  </w:t>
       </w:r>
       <w:r>
         <w:rPr>
           <w:rFonts w:ascii="Times New Roman" w:hAnsi="Times New Roman" w:cs="Times New Roman"/>
-          <w:color w:val="171717"/>
+          <w:sz w:val="24"/>
+          <w:szCs w:val="24"/>
+        </w:rPr>
+        <w:t xml:space="preserve">         </w:t>
+      </w:r>
+      <w:r>
+        <w:rPr>
+          <w:rFonts w:ascii="Times New Roman" w:hAnsi="Times New Roman" w:cs="Times New Roman"/>
+          <w:sz w:val="24"/>
+          <w:szCs w:val="24"/>
+        </w:rPr>
+        <w:t xml:space="preserve">   </w:t>
+      </w:r>
+      <w:r>
+        <w:rPr>
+          <w:rFonts w:ascii="Times New Roman" w:hAnsi="Times New Roman" w:cs="Times New Roman"/>
+          <w:sz w:val="24"/>
+          <w:szCs w:val="24"/>
+        </w:rPr>
+        <w:t>Panourile solare ar reprezenta s</w:t>
+      </w:r>
+      <w:r>
+        <w:rPr>
+          <w:rFonts w:ascii="Times New Roman" w:hAnsi="Times New Roman" w:cs="Times New Roman"/>
+          <w:sz w:val="24"/>
+          <w:szCs w:val="24"/>
+        </w:rPr>
+        <w:t>olutii simple pentru problema incalzirii</w:t>
+      </w:r>
+      <w:r>
+        <w:rPr>
+          <w:rFonts w:ascii="Times New Roman" w:hAnsi="Times New Roman" w:cs="Times New Roman"/>
+          <w:sz w:val="24"/>
+          <w:szCs w:val="24"/>
+        </w:rPr>
+        <w:t xml:space="preserve"> dar si pentru generarea de electricitate</w:t>
+      </w:r>
+      <w:r>
+        <w:rPr>
+          <w:rFonts w:ascii="Times New Roman" w:hAnsi="Times New Roman" w:cs="Times New Roman"/>
+          <w:sz w:val="24"/>
+          <w:szCs w:val="24"/>
+        </w:rPr>
+        <w:t>.</w:t>
+      </w:r>
+      <w:r>
+        <w:rPr>
+          <w:rFonts w:ascii="Times New Roman" w:hAnsi="Times New Roman" w:cs="Times New Roman"/>
+          <w:sz w:val="24"/>
+          <w:szCs w:val="24"/>
+        </w:rPr>
+        <w:t xml:space="preserve"> Ideea utilizarii efectului termic al radi</w:t>
+      </w:r>
+      <w:r>
+        <w:rPr>
+          <w:rFonts w:ascii="Times New Roman" w:hAnsi="Times New Roman" w:cs="Times New Roman"/>
+          <w:sz w:val="24"/>
+          <w:szCs w:val="24"/>
+        </w:rPr>
+        <w:t>atiei solare este veche. Înca din</w:t>
+      </w:r>
+      <w:r>
+        <w:rPr>
+          <w:rFonts w:ascii="Times New Roman" w:hAnsi="Times New Roman" w:cs="Times New Roman"/>
+          <w:sz w:val="24"/>
+          <w:szCs w:val="24"/>
+        </w:rPr>
+        <w:t xml:space="preserve"> antichitate Archimede a incendiat flota romana concentrând razele solare cu ajutorul oglinzilor.</w:t>
+      </w:r>
+      <w:r>
+        <w:rPr>
+          <w:rFonts w:ascii="Times New Roman" w:hAnsi="Times New Roman" w:cs="Times New Roman"/>
+          <w:sz w:val="24"/>
+          <w:szCs w:val="24"/>
+        </w:rPr>
+        <w:t>Odata cu dezvoltarea societatii pe plan tehnologic s-au implementat sisteme de proiectare avansate, pentru a obtine sisteme eficiente si fiabile</w:t>
+      </w:r>
+      <w:r>
+        <w:rPr>
+          <w:rFonts w:ascii="Times New Roman" w:hAnsi="Times New Roman" w:cs="Times New Roman"/>
+          <w:color w:val="000000"/>
+          <w:sz w:val="24"/>
+          <w:szCs w:val="24"/>
+          <w:shd w:val="clear" w:color="auto" w:fill="F5F5F5"/>
+        </w:rPr>
+        <w:t>.</w:t>
+      </w:r>
+    </w:p>
+    <w:p>
+      <w:pPr>
+        <w:rPr>
+          <w:rFonts w:ascii="Times New Roman" w:hAnsi="Times New Roman" w:cs="Times New Roman"/>
+          <w:sz w:val="24"/>
+          <w:szCs w:val="24"/>
+          <w:shd w:val="clear" w:color="auto" w:fill="FFFFFF"/>
+        </w:rPr>
+      </w:pPr>
+      <w:r>
+        <w:rPr>
           <w:shd w:val="clear" w:color="auto" w:fill="FFFFFF"/>
         </w:rPr>
         <w:t xml:space="preserve"> </w:t>
       </w:r>
       <w:r>
         <w:rPr>
-          <w:rFonts w:ascii="Times New Roman" w:hAnsi="Times New Roman" w:cs="Times New Roman"/>
-          <w:color w:val="171717"/>
-          <w:shd w:val="clear" w:color="auto" w:fill="FFFFFF"/>
-        </w:rPr>
-        <w:t> </w:t>
-      </w:r>
-      <w:r>
-        <w:rPr>
-          <w:rFonts w:ascii="Times New Roman" w:hAnsi="Times New Roman" w:cs="Times New Roman"/>
-          <w:color w:val="171717"/>
-          <w:sz w:val="24"/>
-          <w:szCs w:val="24"/>
-          <w:shd w:val="clear" w:color="auto" w:fill="FFFFFF"/>
-        </w:rPr>
-        <w:t>In momentul de fata, la nivel mondial</w:t>
-      </w:r>
-      <w:r>
-        <w:rPr>
-          <w:rFonts w:ascii="Times New Roman" w:hAnsi="Times New Roman" w:cs="Times New Roman"/>
-          <w:color w:val="171717"/>
-          <w:sz w:val="24"/>
-          <w:szCs w:val="24"/>
-          <w:shd w:val="clear" w:color="auto" w:fill="FFFFFF"/>
-        </w:rPr>
-        <w:t>, principala resursa energetica</w:t>
-      </w:r>
-      <w:r>
-        <w:rPr>
-          <w:rFonts w:ascii="Times New Roman" w:hAnsi="Times New Roman" w:cs="Times New Roman"/>
-          <w:color w:val="171717"/>
-          <w:sz w:val="24"/>
-          <w:szCs w:val="24"/>
-          <w:shd w:val="clear" w:color="auto" w:fill="FFFFFF"/>
-        </w:rPr>
-        <w:t xml:space="preserve"> o constituie combustibilii: </w:t>
-      </w:r>
-      <w:r>
-        <w:rPr>
-          <w:rFonts w:ascii="Times New Roman" w:hAnsi="Times New Roman" w:cs="Times New Roman"/>
-          <w:color w:val="171717"/>
-          <w:sz w:val="24"/>
-          <w:szCs w:val="24"/>
-          <w:shd w:val="clear" w:color="auto" w:fill="FFFFFF"/>
-        </w:rPr>
-        <w:t>petrol, lemn,</w:t>
-      </w:r>
-      <w:r>
-        <w:rPr>
-          <w:rFonts w:ascii="Times New Roman" w:hAnsi="Times New Roman" w:cs="Times New Roman"/>
-          <w:color w:val="171717"/>
-          <w:sz w:val="24"/>
-          <w:szCs w:val="24"/>
-          <w:shd w:val="clear" w:color="auto" w:fill="FFFFFF"/>
-        </w:rPr>
-        <w:t xml:space="preserve"> carbu</w:t>
-      </w:r>
-      <w:r>
-        <w:rPr>
-          <w:rFonts w:ascii="Times New Roman" w:hAnsi="Times New Roman" w:cs="Times New Roman"/>
-          <w:color w:val="171717"/>
-          <w:sz w:val="24"/>
-          <w:szCs w:val="24"/>
-          <w:shd w:val="clear" w:color="auto" w:fill="FFFFFF"/>
-        </w:rPr>
-        <w:t>ne,</w:t>
-      </w:r>
-      <w:r>
-        <w:rPr>
-          <w:rFonts w:ascii="Times New Roman" w:hAnsi="Times New Roman" w:cs="Times New Roman"/>
-          <w:color w:val="171717"/>
-          <w:sz w:val="24"/>
-          <w:szCs w:val="24"/>
-          <w:shd w:val="clear" w:color="auto" w:fill="FFFFFF"/>
-        </w:rPr>
-        <w:t xml:space="preserve"> reziduuri combustibile</w:t>
-      </w:r>
-      <w:r>
-        <w:rPr>
-          <w:rFonts w:ascii="Times New Roman" w:hAnsi="Times New Roman" w:cs="Times New Roman"/>
-          <w:color w:val="171717"/>
-          <w:sz w:val="24"/>
-          <w:szCs w:val="24"/>
-          <w:shd w:val="clear" w:color="auto" w:fill="FFFFFF"/>
-        </w:rPr>
-        <w:t xml:space="preserve"> dar si</w:t>
-      </w:r>
-      <w:r>
-        <w:rPr>
-          <w:rFonts w:ascii="Times New Roman" w:hAnsi="Times New Roman" w:cs="Times New Roman"/>
-          <w:color w:val="171717"/>
-          <w:sz w:val="24"/>
-          <w:szCs w:val="24"/>
-          <w:shd w:val="clear" w:color="auto" w:fill="FFFFFF"/>
-        </w:rPr>
-        <w:t xml:space="preserve"> energia produsa in hidrocentrale si in centralele nucleare.  </w:t>
-      </w:r>
-      <w:r>
-        <w:rPr>
-          <w:rFonts w:ascii="Times New Roman" w:hAnsi="Times New Roman" w:cs="Times New Roman"/>
-          <w:color w:val="171717"/>
-          <w:sz w:val="24"/>
-          <w:szCs w:val="24"/>
-          <w:shd w:val="clear" w:color="auto" w:fill="FFFFFF"/>
-        </w:rPr>
-        <w:t>Deoarece numarul populat</w:t>
-      </w:r>
-      <w:r>
-        <w:rPr>
-          <w:rFonts w:ascii="Times New Roman" w:hAnsi="Times New Roman" w:cs="Times New Roman"/>
-          <w:color w:val="171717"/>
-          <w:sz w:val="24"/>
-          <w:szCs w:val="24"/>
-          <w:shd w:val="clear" w:color="auto" w:fill="FFFFFF"/>
-        </w:rPr>
-        <w:t>i</w:t>
-      </w:r>
-      <w:r>
-        <w:rPr>
-          <w:rFonts w:ascii="Times New Roman" w:hAnsi="Times New Roman" w:cs="Times New Roman"/>
-          <w:color w:val="171717"/>
-          <w:sz w:val="24"/>
-          <w:szCs w:val="24"/>
-          <w:shd w:val="clear" w:color="auto" w:fill="FFFFFF"/>
-        </w:rPr>
-        <w:t>e</w:t>
-      </w:r>
-      <w:r>
-        <w:rPr>
-          <w:rFonts w:ascii="Times New Roman" w:hAnsi="Times New Roman" w:cs="Times New Roman"/>
-          <w:color w:val="171717"/>
-          <w:sz w:val="24"/>
-          <w:szCs w:val="24"/>
-          <w:shd w:val="clear" w:color="auto" w:fill="FFFFFF"/>
-        </w:rPr>
-        <w:t>i</w:t>
-      </w:r>
-      <w:r>
-        <w:rPr>
-          <w:rFonts w:ascii="Times New Roman" w:hAnsi="Times New Roman" w:cs="Times New Roman"/>
-          <w:color w:val="171717"/>
-          <w:sz w:val="24"/>
-          <w:szCs w:val="24"/>
-          <w:shd w:val="clear" w:color="auto" w:fill="FFFFFF"/>
-        </w:rPr>
-        <w:t xml:space="preserve"> este in crestere</w:t>
-      </w:r>
-      <w:r>
-        <w:rPr>
-          <w:rFonts w:ascii="Times New Roman" w:hAnsi="Times New Roman" w:cs="Times New Roman"/>
-          <w:color w:val="171717"/>
-          <w:sz w:val="24"/>
-          <w:szCs w:val="24"/>
-          <w:shd w:val="clear" w:color="auto" w:fill="FFFFFF"/>
-        </w:rPr>
-        <w:t xml:space="preserve"> iar cerintele sunt tot mai mari, trebuie sa promovam noi tehnologii privind utilizarea resurselor energetice.</w:t>
-      </w:r>
-      <w:r>
-        <w:rPr>
-          <w:rFonts w:ascii="Times New Roman" w:hAnsi="Times New Roman" w:cs="Times New Roman"/>
-          <w:color w:val="171717"/>
-          <w:sz w:val="24"/>
-          <w:szCs w:val="24"/>
-          <w:shd w:val="clear" w:color="auto" w:fill="FFFFFF"/>
-        </w:rPr>
-        <w:t>O tehnologie nepoluanta si din ce in ce mai populara este reprezentat</w:t>
-      </w:r>
-      <w:r>
-        <w:rPr>
-          <w:rFonts w:ascii="Times New Roman" w:hAnsi="Times New Roman" w:cs="Times New Roman"/>
-          <w:color w:val="171717"/>
-          <w:sz w:val="24"/>
-          <w:szCs w:val="24"/>
-          <w:shd w:val="clear" w:color="auto" w:fill="FFFFFF"/>
-        </w:rPr>
-        <w:t>a de folosirea panourilor solare</w:t>
-      </w:r>
-      <w:r>
-        <w:rPr>
-          <w:rFonts w:ascii="Times New Roman" w:hAnsi="Times New Roman" w:cs="Times New Roman"/>
-          <w:color w:val="171717"/>
-          <w:sz w:val="24"/>
-          <w:szCs w:val="24"/>
-          <w:shd w:val="clear" w:color="auto" w:fill="FFFFFF"/>
-        </w:rPr>
-        <w:t>.</w:t>
-      </w:r>
-    </w:p>
-    <w:p>
-      <w:pPr>
-        <w:rPr>
-          <w:rFonts w:ascii="Times New Roman" w:hAnsi="Times New Roman" w:cs="Times New Roman"/>
-          <w:color w:val="FFFFFF" w:themeColor="background1"/>
-          <w:sz w:val="24"/>
-          <w:szCs w:val="24"/>
-          <w:shd w:val="clear" w:color="auto" w:fill="FFFFFF"/>
-        </w:rPr>
-      </w:pPr>
-      <w:r>
-        <w:rPr>
-          <w:rFonts w:ascii="Times New Roman" w:hAnsi="Times New Roman" w:cs="Times New Roman"/>
-          <w:sz w:val="24"/>
-          <w:szCs w:val="24"/>
+          <w:shd w:val="clear" w:color="auto" w:fill="FFFFFF"/>
+        </w:rPr>
+        <w:t xml:space="preserve"> </w:t>
+      </w:r>
+      <w:r>
+        <w:rPr>
+          <w:shd w:val="clear" w:color="auto" w:fill="FFFFFF"/>
+        </w:rPr>
+        <w:t xml:space="preserve">          </w:t>
+      </w:r>
+      <w:r>
+        <w:rPr>
+          <w:shd w:val="clear" w:color="auto" w:fill="FFFFFF"/>
+        </w:rPr>
+        <w:t xml:space="preserve">    </w:t>
+      </w:r>
+      <w:r>
+        <w:rPr>
+          <w:rFonts w:ascii="Times New Roman" w:hAnsi="Times New Roman" w:cs="Times New Roman"/>
+          <w:sz w:val="24"/>
+          <w:szCs w:val="24"/>
+          <w:shd w:val="clear" w:color="auto" w:fill="FFFFFF"/>
+        </w:rPr>
+        <w:t>In aceasta lucrare imi propun sa descriu functionarea unui sistem autonom  bazat pe folosirea energiei sol</w:t>
+      </w:r>
+      <w:r>
+        <w:rPr>
+          <w:rFonts w:ascii="Times New Roman" w:hAnsi="Times New Roman" w:cs="Times New Roman"/>
+          <w:sz w:val="24"/>
+          <w:szCs w:val="24"/>
+          <w:shd w:val="clear" w:color="auto" w:fill="FFFFFF"/>
+        </w:rPr>
+        <w:t>are.</w:t>
+      </w:r>
+      <w:r>
+        <w:rPr>
+          <w:rFonts w:ascii="Times New Roman" w:hAnsi="Times New Roman" w:cs="Times New Roman"/>
+          <w:sz w:val="24"/>
+          <w:szCs w:val="24"/>
+          <w:shd w:val="clear" w:color="auto" w:fill="FFFFFF"/>
+        </w:rPr>
+        <w:t xml:space="preserve">  </w:t>
+      </w:r>
+      <w:r>
+        <w:rPr>
+          <w:rFonts w:ascii="Times New Roman" w:hAnsi="Times New Roman" w:cs="Times New Roman"/>
+          <w:sz w:val="24"/>
+          <w:szCs w:val="24"/>
+          <w:shd w:val="clear" w:color="auto" w:fill="FFFFFF"/>
+        </w:rPr>
+        <w:t>Aplicatia</w:t>
+      </w:r>
+      <w:r>
+        <w:rPr>
+          <w:rFonts w:ascii="Times New Roman" w:hAnsi="Times New Roman" w:cs="Times New Roman"/>
+          <w:sz w:val="24"/>
+          <w:szCs w:val="24"/>
+          <w:shd w:val="clear" w:color="auto" w:fill="FFFFFF"/>
+        </w:rPr>
+        <w:t xml:space="preserve"> reprezinta un an</w:t>
+      </w:r>
+      <w:r>
+        <w:rPr>
+          <w:rFonts w:ascii="Times New Roman" w:hAnsi="Times New Roman" w:cs="Times New Roman"/>
+          <w:sz w:val="24"/>
+          <w:szCs w:val="24"/>
+          <w:shd w:val="clear" w:color="auto" w:fill="FFFFFF"/>
+        </w:rPr>
+        <w:t>samblu de blocuri mecanice-elec</w:t>
+      </w:r>
+      <w:r>
+        <w:rPr>
+          <w:rFonts w:ascii="Times New Roman" w:hAnsi="Times New Roman" w:cs="Times New Roman"/>
+          <w:sz w:val="24"/>
+          <w:szCs w:val="24"/>
+          <w:shd w:val="clear" w:color="auto" w:fill="FFFFFF"/>
+        </w:rPr>
+        <w:t>t</w:t>
+      </w:r>
+      <w:r>
+        <w:rPr>
+          <w:rFonts w:ascii="Times New Roman" w:hAnsi="Times New Roman" w:cs="Times New Roman"/>
+          <w:sz w:val="24"/>
+          <w:szCs w:val="24"/>
+          <w:shd w:val="clear" w:color="auto" w:fill="FFFFFF"/>
+        </w:rPr>
+        <w:t>r</w:t>
+      </w:r>
+      <w:r>
+        <w:rPr>
+          <w:rFonts w:ascii="Times New Roman" w:hAnsi="Times New Roman" w:cs="Times New Roman"/>
+          <w:sz w:val="24"/>
+          <w:szCs w:val="24"/>
+          <w:shd w:val="clear" w:color="auto" w:fill="FFFFFF"/>
+        </w:rPr>
+        <w:t>ice,</w:t>
+      </w:r>
+      <w:r>
+        <w:rPr>
+          <w:rFonts w:ascii="Times New Roman" w:hAnsi="Times New Roman" w:cs="Times New Roman"/>
+          <w:sz w:val="24"/>
+          <w:szCs w:val="24"/>
+          <w:shd w:val="clear" w:color="auto" w:fill="FFFFFF"/>
+        </w:rPr>
+        <w:t xml:space="preserve"> </w:t>
+      </w:r>
+      <w:r>
+        <w:rPr>
+          <w:rFonts w:ascii="Times New Roman" w:hAnsi="Times New Roman" w:cs="Times New Roman"/>
+          <w:sz w:val="24"/>
+          <w:szCs w:val="24"/>
+          <w:shd w:val="clear" w:color="auto" w:fill="FFFFFF"/>
+        </w:rPr>
+        <w:t>motoare,</w:t>
+      </w:r>
+      <w:r>
+        <w:rPr>
+          <w:rFonts w:ascii="Times New Roman" w:hAnsi="Times New Roman" w:cs="Times New Roman"/>
+          <w:sz w:val="24"/>
+          <w:szCs w:val="24"/>
+          <w:shd w:val="clear" w:color="auto" w:fill="FFFFFF"/>
+        </w:rPr>
+        <w:t xml:space="preserve"> </w:t>
+      </w:r>
+      <w:r>
+        <w:rPr>
+          <w:rFonts w:ascii="Times New Roman" w:hAnsi="Times New Roman" w:cs="Times New Roman"/>
+          <w:sz w:val="24"/>
+          <w:szCs w:val="24"/>
+          <w:shd w:val="clear" w:color="auto" w:fill="FFFFFF"/>
+        </w:rPr>
+        <w:t>senzori si module electrice de comanda pentru asigurarea controlului.</w:t>
+      </w:r>
+    </w:p>
+    <w:p>
+      <w:pPr>
+        <w:rPr>
+          <w:rFonts w:ascii="Times New Roman" w:hAnsi="Times New Roman" w:cs="Times New Roman"/>
+          <w:sz w:val="24"/>
+          <w:szCs w:val="24"/>
+          <w:shd w:val="clear" w:color="auto" w:fill="FFFFFF"/>
+        </w:rPr>
+      </w:pPr>
+      <w:r>
+        <w:rPr>
+          <w:rFonts w:ascii="Times New Roman" w:hAnsi="Times New Roman" w:cs="Times New Roman"/>
+          <w:sz w:val="24"/>
+          <w:szCs w:val="24"/>
+          <w:shd w:val="clear" w:color="auto" w:fill="FFFFFF"/>
+        </w:rPr>
+        <w:t xml:space="preserve"> </w:t>
+      </w:r>
+      <w:r>
+        <w:rPr>
+          <w:rFonts w:ascii="Times New Roman" w:hAnsi="Times New Roman" w:cs="Times New Roman"/>
+          <w:sz w:val="24"/>
+          <w:szCs w:val="24"/>
+          <w:shd w:val="clear" w:color="auto" w:fill="FFFFFF"/>
+        </w:rPr>
+        <w:t xml:space="preserve">        </w:t>
+      </w:r>
+      <w:r>
+        <w:rPr>
+          <w:rFonts w:ascii="Times New Roman" w:hAnsi="Times New Roman" w:cs="Times New Roman"/>
+          <w:sz w:val="24"/>
+          <w:szCs w:val="24"/>
+          <w:shd w:val="clear" w:color="auto" w:fill="FFFFFF"/>
         </w:rPr>
         <w:t xml:space="preserve">     </w:t>
       </w:r>
@@ -276,238 +609,6 @@
           <w:rFonts w:ascii="Times New Roman" w:hAnsi="Times New Roman" w:cs="Times New Roman"/>
           <w:sz w:val="24"/>
           <w:szCs w:val="24"/>
-        </w:rPr>
-        <w:t>Panourile solare ar reprezenta s</w:t>
-      </w:r>
-      <w:r>
-        <w:rPr>
-          <w:rFonts w:ascii="Times New Roman" w:hAnsi="Times New Roman" w:cs="Times New Roman"/>
-          <w:sz w:val="24"/>
-          <w:szCs w:val="24"/>
-        </w:rPr>
-        <w:t>olutii simple pentru problema incalzirii</w:t>
-      </w:r>
-      <w:r>
-        <w:rPr>
-          <w:rFonts w:ascii="Times New Roman" w:hAnsi="Times New Roman" w:cs="Times New Roman"/>
-          <w:sz w:val="24"/>
-          <w:szCs w:val="24"/>
-        </w:rPr>
-        <w:t xml:space="preserve"> dar si pentru generarea de electricitate</w:t>
-      </w:r>
-      <w:r>
-        <w:rPr>
-          <w:rFonts w:ascii="Times New Roman" w:hAnsi="Times New Roman" w:cs="Times New Roman"/>
-          <w:sz w:val="24"/>
-          <w:szCs w:val="24"/>
-        </w:rPr>
-        <w:t>.</w:t>
-      </w:r>
-      <w:r>
-        <w:rPr>
-          <w:rFonts w:ascii="Times New Roman" w:hAnsi="Times New Roman" w:cs="Times New Roman"/>
-          <w:sz w:val="24"/>
-          <w:szCs w:val="24"/>
-        </w:rPr>
-        <w:t xml:space="preserve"> Ideea utilizarii efectului termic al radi</w:t>
-      </w:r>
-      <w:r>
-        <w:rPr>
-          <w:rFonts w:ascii="Times New Roman" w:hAnsi="Times New Roman" w:cs="Times New Roman"/>
-          <w:sz w:val="24"/>
-          <w:szCs w:val="24"/>
-        </w:rPr>
-        <w:t>atiei solare este veche. Înca din</w:t>
-      </w:r>
-      <w:r>
-        <w:rPr>
-          <w:rFonts w:ascii="Times New Roman" w:hAnsi="Times New Roman" w:cs="Times New Roman"/>
-          <w:sz w:val="24"/>
-          <w:szCs w:val="24"/>
-        </w:rPr>
-        <w:t xml:space="preserve"> antichitate Archimede a incendiat flota romana concentrând razele solare cu ajutorul oglinzilor.</w:t>
-      </w:r>
-      <w:r>
-        <w:rPr>
-          <w:rFonts w:ascii="Times New Roman" w:hAnsi="Times New Roman" w:cs="Times New Roman"/>
-          <w:sz w:val="24"/>
-          <w:szCs w:val="24"/>
-        </w:rPr>
-        <w:t>Odata cu dezvoltarea societatii pe plan tehnologic s-au implementat sisteme de proiectare avansate, pentru a obtine sisteme eficiente si fiabile</w:t>
-      </w:r>
-      <w:r>
-        <w:rPr>
-          <w:rFonts w:ascii="Times New Roman" w:hAnsi="Times New Roman" w:cs="Times New Roman"/>
-          <w:color w:val="000000"/>
-          <w:sz w:val="24"/>
-          <w:szCs w:val="24"/>
-          <w:shd w:val="clear" w:color="auto" w:fill="F5F5F5"/>
-        </w:rPr>
-        <w:t>.</w:t>
-      </w:r>
-    </w:p>
-    <w:p>
-      <w:pPr>
-        <w:rPr>
-          <w:rFonts w:ascii="Times New Roman" w:hAnsi="Times New Roman" w:cs="Times New Roman"/>
-          <w:sz w:val="24"/>
-          <w:szCs w:val="24"/>
-          <w:shd w:val="clear" w:color="auto" w:fill="FFFFFF"/>
-        </w:rPr>
-      </w:pPr>
-      <w:r>
-        <w:rPr>
-          <w:shd w:val="clear" w:color="auto" w:fill="FFFFFF"/>
-        </w:rPr>
-        <w:t xml:space="preserve"> </w:t>
-      </w:r>
-      <w:r>
-        <w:rPr>
-          <w:shd w:val="clear" w:color="auto" w:fill="FFFFFF"/>
-        </w:rPr>
-        <w:t xml:space="preserve">     </w:t>
-      </w:r>
-      <w:r>
-        <w:rPr>
-          <w:rFonts w:ascii="Times New Roman" w:hAnsi="Times New Roman" w:cs="Times New Roman"/>
-          <w:sz w:val="24"/>
-          <w:szCs w:val="24"/>
-          <w:shd w:val="clear" w:color="auto" w:fill="FFFFFF"/>
-        </w:rPr>
-        <w:t>In aceasta lucrare imi propun sa descriu functionarea unui sistem autonom  bazat pe folosirea energiei sol</w:t>
-      </w:r>
-      <w:r>
-        <w:rPr>
-          <w:rFonts w:ascii="Times New Roman" w:hAnsi="Times New Roman" w:cs="Times New Roman"/>
-          <w:sz w:val="24"/>
-          <w:szCs w:val="24"/>
-          <w:shd w:val="clear" w:color="auto" w:fill="FFFFFF"/>
-        </w:rPr>
-        <w:t>are.</w:t>
-      </w:r>
-      <w:r>
-        <w:rPr>
-          <w:rFonts w:ascii="Times New Roman" w:hAnsi="Times New Roman" w:cs="Times New Roman"/>
-          <w:sz w:val="24"/>
-          <w:szCs w:val="24"/>
-          <w:shd w:val="clear" w:color="auto" w:fill="FFFFFF"/>
-        </w:rPr>
-        <w:t xml:space="preserve">  </w:t>
-      </w:r>
-      <w:r>
-        <w:rPr>
-          <w:rFonts w:ascii="Times New Roman" w:hAnsi="Times New Roman" w:cs="Times New Roman"/>
-          <w:sz w:val="24"/>
-          <w:szCs w:val="24"/>
-          <w:shd w:val="clear" w:color="auto" w:fill="FFFFFF"/>
-        </w:rPr>
-        <w:t>Aplicatia</w:t>
-      </w:r>
-      <w:r>
-        <w:rPr>
-          <w:rFonts w:ascii="Times New Roman" w:hAnsi="Times New Roman" w:cs="Times New Roman"/>
-          <w:sz w:val="24"/>
-          <w:szCs w:val="24"/>
-          <w:shd w:val="clear" w:color="auto" w:fill="FFFFFF"/>
-        </w:rPr>
-        <w:t xml:space="preserve"> reprezinta un an</w:t>
-      </w:r>
-      <w:r>
-        <w:rPr>
-          <w:rFonts w:ascii="Times New Roman" w:hAnsi="Times New Roman" w:cs="Times New Roman"/>
-          <w:sz w:val="24"/>
-          <w:szCs w:val="24"/>
-          <w:shd w:val="clear" w:color="auto" w:fill="FFFFFF"/>
-        </w:rPr>
-        <w:t>samblu de blocuri mecanice-elec</w:t>
-      </w:r>
-      <w:r>
-        <w:rPr>
-          <w:rFonts w:ascii="Times New Roman" w:hAnsi="Times New Roman" w:cs="Times New Roman"/>
-          <w:sz w:val="24"/>
-          <w:szCs w:val="24"/>
-          <w:shd w:val="clear" w:color="auto" w:fill="FFFFFF"/>
-        </w:rPr>
-        <w:t>t</w:t>
-      </w:r>
-      <w:r>
-        <w:rPr>
-          <w:rFonts w:ascii="Times New Roman" w:hAnsi="Times New Roman" w:cs="Times New Roman"/>
-          <w:sz w:val="24"/>
-          <w:szCs w:val="24"/>
-          <w:shd w:val="clear" w:color="auto" w:fill="FFFFFF"/>
-        </w:rPr>
-        <w:t>r</w:t>
-      </w:r>
-      <w:r>
-        <w:rPr>
-          <w:rFonts w:ascii="Times New Roman" w:hAnsi="Times New Roman" w:cs="Times New Roman"/>
-          <w:sz w:val="24"/>
-          <w:szCs w:val="24"/>
-          <w:shd w:val="clear" w:color="auto" w:fill="FFFFFF"/>
-        </w:rPr>
-        <w:t>ice,</w:t>
-      </w:r>
-      <w:r>
-        <w:rPr>
-          <w:rFonts w:ascii="Times New Roman" w:hAnsi="Times New Roman" w:cs="Times New Roman"/>
-          <w:sz w:val="24"/>
-          <w:szCs w:val="24"/>
-          <w:shd w:val="clear" w:color="auto" w:fill="FFFFFF"/>
-        </w:rPr>
-        <w:t xml:space="preserve"> </w:t>
-      </w:r>
-      <w:r>
-        <w:rPr>
-          <w:rFonts w:ascii="Times New Roman" w:hAnsi="Times New Roman" w:cs="Times New Roman"/>
-          <w:sz w:val="24"/>
-          <w:szCs w:val="24"/>
-          <w:shd w:val="clear" w:color="auto" w:fill="FFFFFF"/>
-        </w:rPr>
-        <w:t>motoare,</w:t>
-      </w:r>
-      <w:r>
-        <w:rPr>
-          <w:rFonts w:ascii="Times New Roman" w:hAnsi="Times New Roman" w:cs="Times New Roman"/>
-          <w:sz w:val="24"/>
-          <w:szCs w:val="24"/>
-          <w:shd w:val="clear" w:color="auto" w:fill="FFFFFF"/>
-        </w:rPr>
-        <w:t xml:space="preserve"> </w:t>
-      </w:r>
-      <w:r>
-        <w:rPr>
-          <w:rFonts w:ascii="Times New Roman" w:hAnsi="Times New Roman" w:cs="Times New Roman"/>
-          <w:sz w:val="24"/>
-          <w:szCs w:val="24"/>
-          <w:shd w:val="clear" w:color="auto" w:fill="FFFFFF"/>
-        </w:rPr>
-        <w:t>senzori si module electrice de comanda pentru asigurarea controlului.</w:t>
-      </w:r>
-    </w:p>
-    <w:p>
-      <w:pPr>
-        <w:rPr>
-          <w:rFonts w:ascii="Times New Roman" w:hAnsi="Times New Roman" w:cs="Times New Roman"/>
-          <w:sz w:val="24"/>
-          <w:szCs w:val="24"/>
-          <w:shd w:val="clear" w:color="auto" w:fill="FFFFFF"/>
-        </w:rPr>
-      </w:pPr>
-      <w:r>
-        <w:rPr>
-          <w:rFonts w:ascii="Times New Roman" w:hAnsi="Times New Roman" w:cs="Times New Roman"/>
-          <w:sz w:val="24"/>
-          <w:szCs w:val="24"/>
-          <w:shd w:val="clear" w:color="auto" w:fill="FFFFFF"/>
-        </w:rPr>
-        <w:t xml:space="preserve">      </w:t>
-      </w:r>
-      <w:r>
-        <w:rPr>
-          <w:rFonts w:ascii="Times New Roman" w:hAnsi="Times New Roman" w:cs="Times New Roman"/>
-          <w:sz w:val="24"/>
-          <w:szCs w:val="24"/>
           <w:shd w:val="clear" w:color="auto" w:fill="FFFFFF"/>
         </w:rPr>
         <w:t>Am realizat acest proiect in  vederea alimentarii cu energie electrica a unui consumator, pentru care a fost necesar contr</w:t>
@@ -555,26 +656,98 @@
           <w:szCs w:val="24"/>
           <w:shd w:val="clear" w:color="auto" w:fill="FFFFFF"/>
         </w:rPr>
-        <w:t xml:space="preserve"> care  transmit datele catre microcontroler. Pentru un randament maxim de incarcare a bateriei, panoul este ghidat automat catre cea mai puternica sursa de lumina. Capacitatea maxima este atinsa atunci cand razele soarelui sunt ghidate perpendicular pe suprafata panoului.Datele oferite de senzor sunt transmise la microcoontrolerul care determina starea sistemului si in acest fel regleaza pozitia celor 2 servomotoare.</w:t>
-      </w:r>
-    </w:p>
-    <w:p>
-      <w:pPr>
-        <w:rPr>
-          <w:rFonts w:ascii="Times New Roman" w:hAnsi="Times New Roman" w:cs="Times New Roman"/>
-          <w:sz w:val="24"/>
-          <w:szCs w:val="24"/>
-          <w:shd w:val="clear" w:color="auto" w:fill="FFFFFF"/>
-        </w:rPr>
-      </w:pPr>
-      <w:r>
-        <w:rPr>
-          <w:rFonts w:ascii="Times New Roman" w:hAnsi="Times New Roman" w:cs="Times New Roman"/>
-          <w:sz w:val="24"/>
-          <w:szCs w:val="24"/>
-          <w:shd w:val="clear" w:color="auto" w:fill="FFFFFF"/>
-        </w:rPr>
-        <w:t xml:space="preserve">Pentru a avea acces la date, aplicatia ofera utilizatorului date in timp real prin intermediul unui </w:t>
+        <w:t xml:space="preserve"> care  transmit datele catre microcontrol</w:t>
+      </w:r>
+      <w:r>
+        <w:rPr>
+          <w:rFonts w:ascii="Times New Roman" w:hAnsi="Times New Roman" w:cs="Times New Roman"/>
+          <w:sz w:val="24"/>
+          <w:szCs w:val="24"/>
+          <w:shd w:val="clear" w:color="auto" w:fill="FFFFFF"/>
+        </w:rPr>
+        <w:t>l</w:t>
+      </w:r>
+      <w:r>
+        <w:rPr>
+          <w:rFonts w:ascii="Times New Roman" w:hAnsi="Times New Roman" w:cs="Times New Roman"/>
+          <w:sz w:val="24"/>
+          <w:szCs w:val="24"/>
+          <w:shd w:val="clear" w:color="auto" w:fill="FFFFFF"/>
+        </w:rPr>
+        <w:t>er. Pentru un randament maxim de incarcare a bateriei, panoul este ghidat automat catre cea mai puternica sursa de lumina. Capacitatea maxima este atinsa atunci cand razele soarelui sunt ghidate perpendicular pe suprafata panoului.Datele oferite de s</w:t>
+      </w:r>
+      <w:r>
+        <w:rPr>
+          <w:rFonts w:ascii="Times New Roman" w:hAnsi="Times New Roman" w:cs="Times New Roman"/>
+          <w:sz w:val="24"/>
+          <w:szCs w:val="24"/>
+          <w:shd w:val="clear" w:color="auto" w:fill="FFFFFF"/>
+        </w:rPr>
+        <w:t>enzor sunt transmise la microco</w:t>
+      </w:r>
+      <w:r>
+        <w:rPr>
+          <w:rFonts w:ascii="Times New Roman" w:hAnsi="Times New Roman" w:cs="Times New Roman"/>
+          <w:sz w:val="24"/>
+          <w:szCs w:val="24"/>
+          <w:shd w:val="clear" w:color="auto" w:fill="FFFFFF"/>
+        </w:rPr>
+        <w:t>ntrolerul care determina starea sistemului si in acest fel regleaza pozitia celor 2 servomotoare.</w:t>
+      </w:r>
+    </w:p>
+    <w:p>
+      <w:pPr>
+        <w:rPr>
+          <w:rFonts w:ascii="Times New Roman" w:hAnsi="Times New Roman" w:cs="Times New Roman"/>
+          <w:sz w:val="24"/>
+          <w:szCs w:val="24"/>
+          <w:shd w:val="clear" w:color="auto" w:fill="FFFFFF"/>
+        </w:rPr>
+      </w:pPr>
+      <w:r>
+        <w:rPr>
+          <w:rFonts w:ascii="Times New Roman" w:hAnsi="Times New Roman" w:cs="Times New Roman"/>
+          <w:sz w:val="24"/>
+          <w:szCs w:val="24"/>
+          <w:shd w:val="clear" w:color="auto" w:fill="FFFFFF"/>
+        </w:rPr>
+        <w:t xml:space="preserve">              </w:t>
+      </w:r>
+      <w:r>
+        <w:rPr>
+          <w:rFonts w:ascii="Times New Roman" w:hAnsi="Times New Roman" w:cs="Times New Roman"/>
+          <w:sz w:val="24"/>
+          <w:szCs w:val="24"/>
+          <w:shd w:val="clear" w:color="auto" w:fill="FFFFFF"/>
+        </w:rPr>
+        <w:t>Pentru a avea acces la informatii precum intensitatea luminii</w:t>
+      </w:r>
+      <w:r>
+        <w:rPr>
+          <w:rFonts w:ascii="Times New Roman" w:hAnsi="Times New Roman" w:cs="Times New Roman"/>
+          <w:sz w:val="24"/>
+          <w:szCs w:val="24"/>
+          <w:shd w:val="clear" w:color="auto" w:fill="FFFFFF"/>
+        </w:rPr>
+        <w:t>,</w:t>
+      </w:r>
+      <w:r>
+        <w:rPr>
+          <w:rFonts w:ascii="Times New Roman" w:hAnsi="Times New Roman" w:cs="Times New Roman"/>
+          <w:sz w:val="24"/>
+          <w:szCs w:val="24"/>
+          <w:shd w:val="clear" w:color="auto" w:fill="FFFFFF"/>
+        </w:rPr>
+        <w:t xml:space="preserve"> nivelul bateriei, tensiunea  convertorului si factorul de umplere al semnalului PWM,</w:t>
+      </w:r>
+      <w:r>
+        <w:rPr>
+          <w:rFonts w:ascii="Times New Roman" w:hAnsi="Times New Roman" w:cs="Times New Roman"/>
+          <w:sz w:val="24"/>
+          <w:szCs w:val="24"/>
+          <w:shd w:val="clear" w:color="auto" w:fill="FFFFFF"/>
+        </w:rPr>
+        <w:t xml:space="preserve"> aplicatia ofera utilizatorului date in timp real prin intermediul unui </w:t>
       </w:r>
       <w:r>
         <w:rPr>
@@ -586,8 +759,6 @@
         </w:rPr>
         <w:t>GUI(Graphical User Interface).</w:t>
       </w:r>
-      <w:bookmarkStart w:id="0" w:name="_GoBack"/>
-      <w:bookmarkEnd w:id="0"/>
     </w:p>
     <w:p>
       <w:pPr>
@@ -635,6 +806,50 @@
     <w:p>
       <w:pPr>
         <w:rPr>
+          <w:rFonts w:ascii="Times New Roman" w:hAnsi="Times New Roman" w:cs="Times New Roman"/>
+          <w:color w:val="171717"/>
+          <w:sz w:val="24"/>
+          <w:szCs w:val="24"/>
+          <w:shd w:val="clear" w:color="auto" w:fill="FFFFFF"/>
+        </w:rPr>
+      </w:pPr>
+      <w:r>
+        <w:rPr>
+          <w:rFonts w:ascii="Times New Roman" w:hAnsi="Times New Roman" w:cs="Times New Roman"/>
+          <w:b/>
+          <w:color w:val="171717"/>
+          <w:sz w:val="24"/>
+          <w:szCs w:val="24"/>
+          <w:shd w:val="clear" w:color="auto" w:fill="FFFFFF"/>
+        </w:rPr>
+        <w:lastRenderedPageBreak/>
+        <w:t xml:space="preserve">1.1 </w:t>
+      </w:r>
+      <w:r>
+        <w:rPr>
+          <w:rFonts w:ascii="Times New Roman" w:hAnsi="Times New Roman" w:cs="Times New Roman"/>
+          <w:b/>
+          <w:color w:val="171717"/>
+          <w:sz w:val="24"/>
+          <w:szCs w:val="24"/>
+          <w:shd w:val="clear" w:color="auto" w:fill="FFFFFF"/>
+        </w:rPr>
+        <w:t>Descrierea blocurilor</w:t>
+      </w:r>
+      <w:r>
+        <w:rPr>
+          <w:rFonts w:ascii="Times New Roman" w:hAnsi="Times New Roman" w:cs="Times New Roman"/>
+          <w:color w:val="171717"/>
+          <w:sz w:val="24"/>
+          <w:szCs w:val="24"/>
+          <w:shd w:val="clear" w:color="auto" w:fill="FFFFFF"/>
+        </w:rPr>
+        <w:t>:</w:t>
+      </w:r>
+    </w:p>
+    <w:p>
+      <w:pPr>
+        <w:rPr>
           <w:rFonts w:asciiTheme="majorHAnsi" w:hAnsiTheme="majorHAnsi"/>
           <w:color w:val="171717"/>
           <w:sz w:val="24"/>
@@ -650,7 +865,6 @@
           <w:szCs w:val="24"/>
           <w:shd w:val="clear" w:color="auto" w:fill="FFFFFF"/>
         </w:rPr>
-        <w:lastRenderedPageBreak/>
         <w:t>In figura 1 este reprezentata schema bloc a aplicatiei:</w:t>
       </w:r>
     </w:p>
@@ -674,10 +888,10 @@
           <w:lang w:val="en-US"/>
         </w:rPr>
         <w:drawing>
-          <wp:inline distT="0" distB="0" distL="0" distR="0" wp14:anchorId="3E94E272" wp14:editId="70C0164A">
-            <wp:extent cx="5943600" cy="3062605"/>
-            <wp:effectExtent l="0" t="0" r="0" b="4445"/>
-            <wp:docPr id="1" name="Picture 1"/>
+          <wp:inline distT="0" distB="0" distL="0" distR="0">
+            <wp:extent cx="6092371" cy="6974958"/>
+            <wp:effectExtent l="0" t="0" r="3810" b="0"/>
+            <wp:docPr id="2" name="Picture 2"/>
             <wp:cNvGraphicFramePr>
               <a:graphicFrameLocks xmlns:a="http://schemas.openxmlformats.org/drawingml/2006/main" noChangeAspect="1"/>
             </wp:cNvGraphicFramePr>
@@ -685,11 +899,11 @@
               <a:graphicData uri="http://schemas.openxmlformats.org/drawingml/2006/picture">
                 <pic:pic xmlns:pic="http://schemas.openxmlformats.org/drawingml/2006/picture">
                   <pic:nvPicPr>
-                    <pic:cNvPr id="0" name="schema_1.png"/>
+                    <pic:cNvPr id="0" name="schematic_complet.png"/>
                     <pic:cNvPicPr/>
                   </pic:nvPicPr>
                   <pic:blipFill>
-                    <a:blip r:embed="rId7" cstate="print">
+                    <a:blip r:embed="rId7">
                       <a:extLst>
                         <a:ext uri="{28A0092B-C50C-407E-A947-70E740481C1C}">
                           <a14:useLocalDpi xmlns:a14="http://schemas.microsoft.com/office/drawing/2010/main" val="0"/>
@@ -703,7 +917,7 @@
                   <pic:spPr>
                     <a:xfrm>
                       <a:off x="0" y="0"/>
-                      <a:ext cx="5943600" cy="3062605"/>
+                      <a:ext cx="6092458" cy="6975058"/>
                     </a:xfrm>
                     <a:prstGeom prst="rect">
                       <a:avLst/>
@@ -750,37 +964,14 @@
       <w:r>
         <w:rPr>
           <w:rFonts w:ascii="Times New Roman" w:hAnsi="Times New Roman" w:cs="Times New Roman"/>
-          <w:b/>
-          <w:color w:val="171717"/>
-          <w:sz w:val="24"/>
-          <w:szCs w:val="24"/>
-          <w:shd w:val="clear" w:color="auto" w:fill="FFFFFF"/>
-        </w:rPr>
-        <w:t>Descrierea blocurilor</w:t>
-      </w:r>
-      <w:r>
-        <w:rPr>
-          <w:rFonts w:ascii="Times New Roman" w:hAnsi="Times New Roman" w:cs="Times New Roman"/>
-          <w:color w:val="171717"/>
-          <w:sz w:val="24"/>
-          <w:szCs w:val="24"/>
-          <w:shd w:val="clear" w:color="auto" w:fill="FFFFFF"/>
-        </w:rPr>
-        <w:t>:</w:t>
-      </w:r>
-    </w:p>
-    <w:p>
-      <w:pPr>
-        <w:ind w:left="360"/>
-        <w:rPr>
-          <w:rFonts w:ascii="Times New Roman" w:hAnsi="Times New Roman" w:cs="Times New Roman"/>
-          <w:b/>
-          <w:color w:val="171717"/>
-          <w:sz w:val="24"/>
-          <w:szCs w:val="24"/>
-          <w:shd w:val="clear" w:color="auto" w:fill="FFFFFF"/>
-        </w:rPr>
-      </w:pPr>
+          <w:color w:val="171717"/>
+          <w:sz w:val="24"/>
+          <w:szCs w:val="24"/>
+          <w:shd w:val="clear" w:color="auto" w:fill="FFFFFF"/>
+        </w:rPr>
+        <w:lastRenderedPageBreak/>
+        <w:t xml:space="preserve">     </w:t>
+      </w:r>
       <w:r>
         <w:rPr>
           <w:rFonts w:ascii="Times New Roman" w:hAnsi="Times New Roman" w:cs="Times New Roman"/>
@@ -1697,7 +1888,29 @@
           <w:szCs w:val="24"/>
           <w:shd w:val="clear" w:color="auto" w:fill="FFFFFF"/>
         </w:rPr>
-        <w:t xml:space="preserve">        </w:t>
+        <w:t xml:space="preserve">      </w:t>
+      </w:r>
+      <w:r>
+        <w:rPr>
+          <w:rFonts w:ascii="Times New Roman" w:hAnsi="Times New Roman" w:cs="Times New Roman"/>
+          <w:bCs/>
+          <w:color w:val="222222"/>
+          <w:sz w:val="24"/>
+          <w:szCs w:val="24"/>
+          <w:shd w:val="clear" w:color="auto" w:fill="FFFFFF"/>
+        </w:rPr>
+        <w:t xml:space="preserve"> </w:t>
+      </w:r>
+      <w:r>
+        <w:rPr>
+          <w:rFonts w:ascii="Times New Roman" w:hAnsi="Times New Roman" w:cs="Times New Roman"/>
+          <w:bCs/>
+          <w:color w:val="222222"/>
+          <w:sz w:val="24"/>
+          <w:szCs w:val="24"/>
+          <w:shd w:val="clear" w:color="auto" w:fill="FFFFFF"/>
+        </w:rPr>
+        <w:t xml:space="preserve">  </w:t>
       </w:r>
       <w:r>
         <w:rPr>
@@ -1773,15 +1986,43 @@
           <w:sz w:val="24"/>
           <w:szCs w:val="24"/>
         </w:rPr>
-        <w:t xml:space="preserve"> Bateriile de acumulatori pentru sisteme fotovoltaice a</w:t>
-      </w:r>
-      <w:r>
+        <w:t xml:space="preserve"> </w:t>
+      </w:r>
+    </w:p>
+    <w:p>
+      <w:pPr>
         <w:rPr>
           <w:rFonts w:ascii="Times New Roman" w:hAnsi="Times New Roman" w:cs="Times New Roman"/>
           <w:color w:val="333333"/>
           <w:sz w:val="24"/>
           <w:szCs w:val="24"/>
         </w:rPr>
+      </w:pPr>
+      <w:r>
+        <w:rPr>
+          <w:rFonts w:ascii="Times New Roman" w:hAnsi="Times New Roman" w:cs="Times New Roman"/>
+          <w:color w:val="333333"/>
+          <w:sz w:val="24"/>
+          <w:szCs w:val="24"/>
+        </w:rPr>
+        <w:t xml:space="preserve">          </w:t>
+      </w:r>
+      <w:r>
+        <w:rPr>
+          <w:rFonts w:ascii="Times New Roman" w:hAnsi="Times New Roman" w:cs="Times New Roman"/>
+          <w:color w:val="333333"/>
+          <w:sz w:val="24"/>
+          <w:szCs w:val="24"/>
+        </w:rPr>
+        <w:t>Bateriile de acumulatori pentru sisteme fotovoltaice a</w:t>
+      </w:r>
+      <w:r>
+        <w:rPr>
+          <w:rFonts w:ascii="Times New Roman" w:hAnsi="Times New Roman" w:cs="Times New Roman"/>
+          <w:color w:val="333333"/>
+          <w:sz w:val="24"/>
+          <w:szCs w:val="24"/>
+        </w:rPr>
         <w:t>u rolul de a inmagazina energia produsa in timpul zilei de panourile foto</w:t>
       </w:r>
       <w:r>
@@ -1855,6 +2096,7 @@
           <w:sz w:val="24"/>
           <w:szCs w:val="24"/>
         </w:rPr>
+        <w:lastRenderedPageBreak/>
         <w:t xml:space="preserve"> </w:t>
       </w:r>
     </w:p>
@@ -1917,6 +2159,16 @@
           <w:szCs w:val="24"/>
         </w:rPr>
         <w:t xml:space="preserve">   </w:t>
+      </w:r>
+      <w:r>
+        <w:rPr>
+          <w:rFonts w:ascii="Times New Roman" w:hAnsi="Times New Roman" w:cs="Times New Roman"/>
+          <w:b/>
+          <w:color w:val="333333"/>
+          <w:sz w:val="24"/>
+          <w:szCs w:val="24"/>
+        </w:rPr>
+        <w:t xml:space="preserve">        </w:t>
       </w:r>
       <w:r>
         <w:rPr>
@@ -2299,18 +2551,6 @@
     </w:p>
     <w:p>
       <w:pPr>
-        <w:ind w:left="360"/>
-        <w:rPr>
-          <w:rFonts w:ascii="Times New Roman" w:hAnsi="Times New Roman" w:cs="Times New Roman"/>
-          <w:color w:val="171717"/>
-          <w:sz w:val="24"/>
-          <w:szCs w:val="24"/>
-          <w:shd w:val="clear" w:color="auto" w:fill="FFFFFF"/>
-        </w:rPr>
-      </w:pPr>
-    </w:p>
-    <w:p>
-      <w:pPr>
         <w:pStyle w:val="HTMLPreformatted"/>
         <w:shd w:val="clear" w:color="auto" w:fill="FFFFFF"/>
         <w:rPr>
@@ -2331,7 +2571,6 @@
           <w:szCs w:val="24"/>
           <w:shd w:val="clear" w:color="auto" w:fill="FFFFFF"/>
         </w:rPr>
-        <w:lastRenderedPageBreak/>
         <w:t xml:space="preserve">   </w:t>
       </w:r>
       <w:r>
@@ -2343,7 +2582,18 @@
           <w:szCs w:val="24"/>
           <w:shd w:val="clear" w:color="auto" w:fill="FFFFFF"/>
         </w:rPr>
-        <w:t>6.Microcontroller:</w:t>
+        <w:t>6.Microcontrol</w:t>
+      </w:r>
+      <w:r>
+        <w:rPr>
+          <w:rFonts w:ascii="Times New Roman" w:hAnsi="Times New Roman" w:cs="Times New Roman"/>
+          <w:b/>
+          <w:color w:val="171717"/>
+          <w:sz w:val="24"/>
+          <w:szCs w:val="24"/>
+          <w:shd w:val="clear" w:color="auto" w:fill="FFFFFF"/>
+        </w:rPr>
+        <w:t>er:</w:t>
       </w:r>
     </w:p>
     <w:p>
@@ -2377,13 +2627,27 @@
           <w:szCs w:val="24"/>
           <w:shd w:val="clear" w:color="auto" w:fill="FFFFFF"/>
         </w:rPr>
-        <w:t xml:space="preserve">     </w:t>
-      </w:r>
-      <w:r>
-        <w:rPr>
-          <w:rFonts w:ascii="Times New Roman" w:hAnsi="Times New Roman" w:cs="Times New Roman"/>
-          <w:sz w:val="24"/>
-          <w:szCs w:val="24"/>
+        <w:t xml:space="preserve">    </w:t>
+      </w:r>
+      <w:r>
+        <w:rPr>
+          <w:rFonts w:ascii="Times New Roman" w:hAnsi="Times New Roman" w:cs="Times New Roman"/>
+          <w:b/>
+          <w:color w:val="171717"/>
+          <w:sz w:val="24"/>
+          <w:szCs w:val="24"/>
+          <w:shd w:val="clear" w:color="auto" w:fill="FFFFFF"/>
+        </w:rPr>
+        <w:t xml:space="preserve">  </w:t>
+      </w:r>
+      <w:r>
+        <w:rPr>
+          <w:rFonts w:ascii="Times New Roman" w:hAnsi="Times New Roman" w:cs="Times New Roman"/>
+          <w:b/>
+          <w:color w:val="171717"/>
+          <w:sz w:val="24"/>
+          <w:szCs w:val="24"/>
+          <w:shd w:val="clear" w:color="auto" w:fill="FFFFFF"/>
         </w:rPr>
         <w:t xml:space="preserve"> </w:t>
       </w:r>
@@ -2393,6 +2657,14 @@
           <w:sz w:val="24"/>
           <w:szCs w:val="24"/>
         </w:rPr>
+        <w:t xml:space="preserve"> </w:t>
+      </w:r>
+      <w:r>
+        <w:rPr>
+          <w:rFonts w:ascii="Times New Roman" w:hAnsi="Times New Roman" w:cs="Times New Roman"/>
+          <w:sz w:val="24"/>
+          <w:szCs w:val="24"/>
+        </w:rPr>
         <w:t>M</w:t>
       </w:r>
       <w:r>
@@ -2466,7 +2738,23 @@
           <w:sz w:val="24"/>
           <w:szCs w:val="24"/>
         </w:rPr>
-        <w:t xml:space="preserve">       </w:t>
+        <w:t xml:space="preserve">   </w:t>
+      </w:r>
+      <w:r>
+        <w:rPr>
+          <w:rFonts w:ascii="Times New Roman" w:hAnsi="Times New Roman" w:cs="Times New Roman"/>
+          <w:sz w:val="24"/>
+          <w:szCs w:val="24"/>
+        </w:rPr>
+        <w:t xml:space="preserve">  </w:t>
+      </w:r>
+      <w:r>
+        <w:rPr>
+          <w:rFonts w:ascii="Times New Roman" w:hAnsi="Times New Roman" w:cs="Times New Roman"/>
+          <w:sz w:val="24"/>
+          <w:szCs w:val="24"/>
+        </w:rPr>
+        <w:t xml:space="preserve">    </w:t>
       </w:r>
       <w:r>
         <w:rPr>
@@ -2549,7 +2837,7 @@
             <w14:bevel/>
           </w14:textOutline>
         </w:rPr>
-        <w:t>Microcontrolerul</w:t>
+        <w:t>Microcontrolerul este piesa care determina incarcarea completa a bateriei fara a permite supraincarcarea : </w:t>
       </w:r>
       <w:r>
         <w:rPr>
@@ -2557,14 +2845,13 @@
           <w:color w:val="000000" w:themeColor="text1"/>
           <w:sz w:val="24"/>
           <w:szCs w:val="24"/>
-          <w:shd w:val="clear" w:color="auto" w:fill="FFFFFF"/>
           <w14:textOutline w14:w="9525" w14:cap="rnd" w14:cmpd="sng" w14:algn="ctr">
             <w14:noFill/>
             <w14:prstDash w14:val="solid"/>
             <w14:bevel/>
           </w14:textOutline>
         </w:rPr>
-        <w:t xml:space="preserve"> este piesa care determina incarcarea completa a bateriei fara a permite supraincarcarea : </w:t>
+        <w:br/>
       </w:r>
       <w:r>
         <w:rPr>
@@ -2572,13 +2859,14 @@
           <w:color w:val="000000" w:themeColor="text1"/>
           <w:sz w:val="24"/>
           <w:szCs w:val="24"/>
+          <w:shd w:val="clear" w:color="auto" w:fill="FFFFFF"/>
           <w14:textOutline w14:w="9525" w14:cap="rnd" w14:cmpd="sng" w14:algn="ctr">
             <w14:noFill/>
             <w14:prstDash w14:val="solid"/>
             <w14:bevel/>
           </w14:textOutline>
         </w:rPr>
-        <w:br/>
+        <w:t xml:space="preserve">   -previne scurgerea de energie din baterie catre celula solara pe timpul noptii;</w:t>
       </w:r>
       <w:r>
         <w:rPr>
@@ -2586,14 +2874,13 @@
           <w:color w:val="000000" w:themeColor="text1"/>
           <w:sz w:val="24"/>
           <w:szCs w:val="24"/>
-          <w:shd w:val="clear" w:color="auto" w:fill="FFFFFF"/>
           <w14:textOutline w14:w="9525" w14:cap="rnd" w14:cmpd="sng" w14:algn="ctr">
             <w14:noFill/>
             <w14:prstDash w14:val="solid"/>
             <w14:bevel/>
           </w14:textOutline>
         </w:rPr>
-        <w:t xml:space="preserve">   -</w:t>
+        <w:br/>
       </w:r>
       <w:r>
         <w:rPr>
@@ -2608,7 +2895,7 @@
             <w14:bevel/>
           </w14:textOutline>
         </w:rPr>
-        <w:t>previne scurgerea de energie din baterie catre celula solara pe timpul noptii</w:t>
+        <w:t xml:space="preserve">   -reduce deteriorarea bateriei printr-o descarcare totala;</w:t>
       </w:r>
       <w:r>
         <w:rPr>
@@ -2616,14 +2903,13 @@
           <w:color w:val="000000" w:themeColor="text1"/>
           <w:sz w:val="24"/>
           <w:szCs w:val="24"/>
-          <w:shd w:val="clear" w:color="auto" w:fill="FFFFFF"/>
           <w14:textOutline w14:w="9525" w14:cap="rnd" w14:cmpd="sng" w14:algn="ctr">
             <w14:noFill/>
             <w14:prstDash w14:val="solid"/>
             <w14:bevel/>
           </w14:textOutline>
         </w:rPr>
-        <w:t>;</w:t>
+        <w:br/>
       </w:r>
       <w:r>
         <w:rPr>
@@ -2631,13 +2917,14 @@
           <w:color w:val="000000" w:themeColor="text1"/>
           <w:sz w:val="24"/>
           <w:szCs w:val="24"/>
+          <w:shd w:val="clear" w:color="auto" w:fill="FFFFFF"/>
           <w14:textOutline w14:w="9525" w14:cap="rnd" w14:cmpd="sng" w14:algn="ctr">
             <w14:noFill/>
             <w14:prstDash w14:val="solid"/>
             <w14:bevel/>
           </w14:textOutline>
         </w:rPr>
-        <w:br/>
+        <w:t xml:space="preserve">   -poate prezenta starea sistemului;</w:t>
       </w:r>
       <w:r>
         <w:rPr>
@@ -2645,14 +2932,13 @@
           <w:color w:val="000000" w:themeColor="text1"/>
           <w:sz w:val="24"/>
           <w:szCs w:val="24"/>
-          <w:shd w:val="clear" w:color="auto" w:fill="FFFFFF"/>
           <w14:textOutline w14:w="9525" w14:cap="rnd" w14:cmpd="sng" w14:algn="ctr">
             <w14:noFill/>
             <w14:prstDash w14:val="solid"/>
             <w14:bevel/>
           </w14:textOutline>
         </w:rPr>
-        <w:t xml:space="preserve">   -</w:t>
+        <w:br/>
       </w:r>
       <w:r>
         <w:rPr>
@@ -2667,7 +2953,7 @@
             <w14:bevel/>
           </w14:textOutline>
         </w:rPr>
-        <w:t>reduce deteriorarea bateriei printr-o descarcare totala</w:t>
+        <w:t xml:space="preserve">   -protectie la scurtcircuit</w:t>
       </w:r>
       <w:r>
         <w:rPr>
@@ -2684,23 +2970,28 @@
         </w:rPr>
         <w:t>;</w:t>
       </w:r>
-      <w:r>
+    </w:p>
+    <w:p>
+      <w:pPr>
         <w:rPr>
           <w:rFonts w:ascii="Times New Roman" w:hAnsi="Times New Roman" w:cs="Times New Roman"/>
           <w:color w:val="000000" w:themeColor="text1"/>
           <w:sz w:val="24"/>
           <w:szCs w:val="24"/>
+          <w:shd w:val="clear" w:color="auto" w:fill="FFFFFF"/>
           <w14:textOutline w14:w="9525" w14:cap="rnd" w14:cmpd="sng" w14:algn="ctr">
             <w14:noFill/>
             <w14:prstDash w14:val="solid"/>
             <w14:bevel/>
           </w14:textOutline>
         </w:rPr>
-        <w:br/>
-      </w:r>
-      <w:r>
-        <w:rPr>
-          <w:rFonts w:ascii="Times New Roman" w:hAnsi="Times New Roman" w:cs="Times New Roman"/>
+      </w:pPr>
+    </w:p>
+    <w:p>
+      <w:pPr>
+        <w:rPr>
+          <w:rFonts w:ascii="Times New Roman" w:hAnsi="Times New Roman" w:cs="Times New Roman"/>
+          <w:b/>
           <w:color w:val="000000" w:themeColor="text1"/>
           <w:sz w:val="24"/>
           <w:szCs w:val="24"/>
@@ -2711,11 +3002,13 @@
             <w14:bevel/>
           </w14:textOutline>
         </w:rPr>
-        <w:t xml:space="preserve">   -</w:t>
-      </w:r>
-      <w:r>
-        <w:rPr>
-          <w:rFonts w:ascii="Times New Roman" w:hAnsi="Times New Roman" w:cs="Times New Roman"/>
+      </w:pPr>
+    </w:p>
+    <w:p>
+      <w:pPr>
+        <w:rPr>
+          <w:rFonts w:ascii="Times New Roman" w:hAnsi="Times New Roman" w:cs="Times New Roman"/>
+          <w:b/>
           <w:color w:val="000000" w:themeColor="text1"/>
           <w:sz w:val="24"/>
           <w:szCs w:val="24"/>
@@ -2726,11 +3019,13 @@
             <w14:bevel/>
           </w14:textOutline>
         </w:rPr>
-        <w:t>poate prezenta starea sistemului</w:t>
-      </w:r>
-      <w:r>
-        <w:rPr>
-          <w:rFonts w:ascii="Times New Roman" w:hAnsi="Times New Roman" w:cs="Times New Roman"/>
+      </w:pPr>
+    </w:p>
+    <w:p>
+      <w:pPr>
+        <w:rPr>
+          <w:rFonts w:ascii="Times New Roman" w:hAnsi="Times New Roman" w:cs="Times New Roman"/>
+          <w:b/>
           <w:color w:val="000000" w:themeColor="text1"/>
           <w:sz w:val="24"/>
           <w:szCs w:val="24"/>
@@ -2741,25 +3036,32 @@
             <w14:bevel/>
           </w14:textOutline>
         </w:rPr>
-        <w:t>;</w:t>
-      </w:r>
-      <w:r>
-        <w:rPr>
-          <w:rFonts w:ascii="Times New Roman" w:hAnsi="Times New Roman" w:cs="Times New Roman"/>
+      </w:pPr>
+    </w:p>
+    <w:p>
+      <w:pPr>
+        <w:rPr>
+          <w:rFonts w:ascii="Times New Roman" w:hAnsi="Times New Roman" w:cs="Times New Roman"/>
+          <w:b/>
           <w:color w:val="000000" w:themeColor="text1"/>
           <w:sz w:val="24"/>
           <w:szCs w:val="24"/>
+          <w:shd w:val="clear" w:color="auto" w:fill="FFFFFF"/>
           <w14:textOutline w14:w="9525" w14:cap="rnd" w14:cmpd="sng" w14:algn="ctr">
             <w14:noFill/>
             <w14:prstDash w14:val="solid"/>
             <w14:bevel/>
           </w14:textOutline>
         </w:rPr>
-        <w:br/>
-      </w:r>
-      <w:r>
-        <w:rPr>
-          <w:rFonts w:ascii="Times New Roman" w:hAnsi="Times New Roman" w:cs="Times New Roman"/>
+      </w:pPr>
+      <w:bookmarkStart w:id="0" w:name="_GoBack"/>
+      <w:bookmarkEnd w:id="0"/>
+    </w:p>
+    <w:p>
+      <w:pPr>
+        <w:rPr>
+          <w:rFonts w:ascii="Times New Roman" w:hAnsi="Times New Roman" w:cs="Times New Roman"/>
+          <w:b/>
           <w:color w:val="000000" w:themeColor="text1"/>
           <w:sz w:val="24"/>
           <w:szCs w:val="24"/>
@@ -2770,11 +3072,11 @@
             <w14:bevel/>
           </w14:textOutline>
         </w:rPr>
-        <w:t xml:space="preserve">   -</w:t>
-      </w:r>
-      <w:r>
-        <w:rPr>
-          <w:rFonts w:ascii="Times New Roman" w:hAnsi="Times New Roman" w:cs="Times New Roman"/>
+      </w:pPr>
+      <w:r>
+        <w:rPr>
+          <w:rFonts w:ascii="Times New Roman" w:hAnsi="Times New Roman" w:cs="Times New Roman"/>
+          <w:b/>
           <w:color w:val="000000" w:themeColor="text1"/>
           <w:sz w:val="24"/>
           <w:szCs w:val="24"/>
@@ -2785,70 +3087,7 @@
             <w14:bevel/>
           </w14:textOutline>
         </w:rPr>
-        <w:t>protectie la scurtcircuit</w:t>
-      </w:r>
-      <w:r>
-        <w:rPr>
-          <w:rFonts w:ascii="Times New Roman" w:hAnsi="Times New Roman" w:cs="Times New Roman"/>
-          <w:color w:val="000000" w:themeColor="text1"/>
-          <w:sz w:val="24"/>
-          <w:szCs w:val="24"/>
-          <w:shd w:val="clear" w:color="auto" w:fill="FFFFFF"/>
-          <w14:textOutline w14:w="9525" w14:cap="rnd" w14:cmpd="sng" w14:algn="ctr">
-            <w14:noFill/>
-            <w14:prstDash w14:val="solid"/>
-            <w14:bevel/>
-          </w14:textOutline>
-        </w:rPr>
-        <w:t>;</w:t>
-      </w:r>
-    </w:p>
-    <w:p>
-      <w:pPr>
-        <w:rPr>
-          <w:rFonts w:ascii="Times New Roman" w:hAnsi="Times New Roman" w:cs="Times New Roman"/>
-          <w:color w:val="000000" w:themeColor="text1"/>
-          <w:sz w:val="24"/>
-          <w:szCs w:val="24"/>
-          <w:shd w:val="clear" w:color="auto" w:fill="FFFFFF"/>
-          <w14:textOutline w14:w="9525" w14:cap="rnd" w14:cmpd="sng" w14:algn="ctr">
-            <w14:noFill/>
-            <w14:prstDash w14:val="solid"/>
-            <w14:bevel/>
-          </w14:textOutline>
-        </w:rPr>
-      </w:pPr>
-    </w:p>
-    <w:p>
-      <w:pPr>
-        <w:rPr>
-          <w:rFonts w:ascii="Times New Roman" w:hAnsi="Times New Roman" w:cs="Times New Roman"/>
-          <w:b/>
-          <w:color w:val="000000" w:themeColor="text1"/>
-          <w:sz w:val="24"/>
-          <w:szCs w:val="24"/>
-          <w:shd w:val="clear" w:color="auto" w:fill="FFFFFF"/>
-          <w14:textOutline w14:w="9525" w14:cap="rnd" w14:cmpd="sng" w14:algn="ctr">
-            <w14:noFill/>
-            <w14:prstDash w14:val="solid"/>
-            <w14:bevel/>
-          </w14:textOutline>
-        </w:rPr>
-      </w:pPr>
-      <w:r>
-        <w:rPr>
-          <w:rFonts w:ascii="Times New Roman" w:hAnsi="Times New Roman" w:cs="Times New Roman"/>
-          <w:b/>
-          <w:color w:val="000000" w:themeColor="text1"/>
-          <w:sz w:val="24"/>
-          <w:szCs w:val="24"/>
-          <w:shd w:val="clear" w:color="auto" w:fill="FFFFFF"/>
-          <w14:textOutline w14:w="9525" w14:cap="rnd" w14:cmpd="sng" w14:algn="ctr">
-            <w14:noFill/>
-            <w14:prstDash w14:val="solid"/>
-            <w14:bevel/>
-          </w14:textOutline>
-        </w:rPr>
+        <w:lastRenderedPageBreak/>
         <w:t xml:space="preserve">    </w:t>
       </w:r>
       <w:r>
@@ -3284,6 +3523,2426 @@
       </w:pPr>
     </w:p>
     <w:p/>
+    <w:p/>
+    <w:p/>
+    <w:p>
+      <w:pPr>
+        <w:rPr>
+          <w:rFonts w:ascii="Times New Roman" w:hAnsi="Times New Roman" w:cs="Times New Roman"/>
+          <w:b/>
+          <w:sz w:val="24"/>
+          <w:szCs w:val="24"/>
+        </w:rPr>
+      </w:pPr>
+    </w:p>
+    <w:p>
+      <w:pPr>
+        <w:rPr>
+          <w:rFonts w:ascii="Times New Roman" w:hAnsi="Times New Roman" w:cs="Times New Roman"/>
+          <w:b/>
+          <w:sz w:val="24"/>
+          <w:szCs w:val="24"/>
+        </w:rPr>
+      </w:pPr>
+    </w:p>
+    <w:p>
+      <w:pPr>
+        <w:rPr>
+          <w:rFonts w:ascii="Times New Roman" w:hAnsi="Times New Roman" w:cs="Times New Roman"/>
+          <w:b/>
+          <w:sz w:val="24"/>
+          <w:szCs w:val="24"/>
+        </w:rPr>
+      </w:pPr>
+    </w:p>
+    <w:p>
+      <w:pPr>
+        <w:rPr>
+          <w:rFonts w:ascii="Times New Roman" w:hAnsi="Times New Roman" w:cs="Times New Roman"/>
+          <w:b/>
+          <w:sz w:val="24"/>
+          <w:szCs w:val="24"/>
+        </w:rPr>
+      </w:pPr>
+    </w:p>
+    <w:p>
+      <w:pPr>
+        <w:rPr>
+          <w:rFonts w:ascii="Times New Roman" w:hAnsi="Times New Roman" w:cs="Times New Roman"/>
+          <w:b/>
+          <w:sz w:val="24"/>
+          <w:szCs w:val="24"/>
+        </w:rPr>
+      </w:pPr>
+    </w:p>
+    <w:p>
+      <w:pPr>
+        <w:rPr>
+          <w:rFonts w:ascii="Times New Roman" w:hAnsi="Times New Roman" w:cs="Times New Roman"/>
+          <w:b/>
+          <w:sz w:val="24"/>
+          <w:szCs w:val="24"/>
+        </w:rPr>
+      </w:pPr>
+    </w:p>
+    <w:p>
+      <w:pPr>
+        <w:rPr>
+          <w:rFonts w:ascii="Times New Roman" w:hAnsi="Times New Roman" w:cs="Times New Roman"/>
+          <w:b/>
+          <w:sz w:val="24"/>
+          <w:szCs w:val="24"/>
+        </w:rPr>
+      </w:pPr>
+    </w:p>
+    <w:p>
+      <w:pPr>
+        <w:rPr>
+          <w:rFonts w:ascii="Times New Roman" w:hAnsi="Times New Roman" w:cs="Times New Roman"/>
+          <w:b/>
+          <w:sz w:val="24"/>
+          <w:szCs w:val="24"/>
+        </w:rPr>
+      </w:pPr>
+    </w:p>
+    <w:p>
+      <w:pPr>
+        <w:rPr>
+          <w:rFonts w:ascii="Times New Roman" w:hAnsi="Times New Roman" w:cs="Times New Roman"/>
+          <w:b/>
+          <w:sz w:val="24"/>
+          <w:szCs w:val="24"/>
+        </w:rPr>
+      </w:pPr>
+    </w:p>
+    <w:p>
+      <w:pPr>
+        <w:rPr>
+          <w:rFonts w:ascii="Times New Roman" w:hAnsi="Times New Roman" w:cs="Times New Roman"/>
+          <w:b/>
+          <w:sz w:val="24"/>
+          <w:szCs w:val="24"/>
+        </w:rPr>
+      </w:pPr>
+    </w:p>
+    <w:p>
+      <w:pPr>
+        <w:rPr>
+          <w:rFonts w:ascii="Times New Roman" w:hAnsi="Times New Roman" w:cs="Times New Roman"/>
+          <w:b/>
+          <w:sz w:val="24"/>
+          <w:szCs w:val="24"/>
+        </w:rPr>
+      </w:pPr>
+      <w:r>
+        <w:rPr>
+          <w:rFonts w:ascii="Times New Roman" w:hAnsi="Times New Roman" w:cs="Times New Roman"/>
+          <w:b/>
+          <w:sz w:val="24"/>
+          <w:szCs w:val="24"/>
+        </w:rPr>
+        <w:lastRenderedPageBreak/>
+        <w:t>1.2  Descriere aplicatii folosite</w:t>
+      </w:r>
+      <w:r>
+        <w:rPr>
+          <w:rFonts w:ascii="Times New Roman" w:hAnsi="Times New Roman" w:cs="Times New Roman"/>
+          <w:b/>
+          <w:sz w:val="24"/>
+          <w:szCs w:val="24"/>
+        </w:rPr>
+        <w:t>:</w:t>
+      </w:r>
+    </w:p>
+    <w:p>
+      <w:pPr>
+        <w:rPr>
+          <w:rFonts w:ascii="Times New Roman" w:hAnsi="Times New Roman" w:cs="Times New Roman"/>
+          <w:b/>
+          <w:sz w:val="24"/>
+          <w:szCs w:val="24"/>
+        </w:rPr>
+      </w:pPr>
+      <w:r>
+        <w:rPr>
+          <w:rFonts w:ascii="Times New Roman" w:hAnsi="Times New Roman" w:cs="Times New Roman"/>
+          <w:b/>
+          <w:sz w:val="24"/>
+          <w:szCs w:val="24"/>
+          <w:lang w:val="en-US"/>
+        </w:rPr>
+        <w:drawing>
+          <wp:anchor distT="0" distB="0" distL="114300" distR="114300" simplePos="0" relativeHeight="251662336" behindDoc="0" locked="0" layoutInCell="1" allowOverlap="1" wp14:anchorId="2E85534D" wp14:editId="4BD982F2">
+            <wp:simplePos x="0" y="0"/>
+            <wp:positionH relativeFrom="column">
+              <wp:posOffset>1892300</wp:posOffset>
+            </wp:positionH>
+            <wp:positionV relativeFrom="paragraph">
+              <wp:posOffset>320040</wp:posOffset>
+            </wp:positionV>
+            <wp:extent cx="956310" cy="965835"/>
+            <wp:effectExtent l="0" t="0" r="0" b="5715"/>
+            <wp:wrapSquare wrapText="bothSides"/>
+            <wp:docPr id="6" name="Picture 6"/>
+            <wp:cNvGraphicFramePr>
+              <a:graphicFrameLocks xmlns:a="http://schemas.openxmlformats.org/drawingml/2006/main" noChangeAspect="1"/>
+            </wp:cNvGraphicFramePr>
+            <a:graphic xmlns:a="http://schemas.openxmlformats.org/drawingml/2006/main">
+              <a:graphicData uri="http://schemas.openxmlformats.org/drawingml/2006/picture">
+                <pic:pic xmlns:pic="http://schemas.openxmlformats.org/drawingml/2006/picture">
+                  <pic:nvPicPr>
+                    <pic:cNvPr id="0" name="vectary.jpg"/>
+                    <pic:cNvPicPr/>
+                  </pic:nvPicPr>
+                  <pic:blipFill>
+                    <a:blip r:embed="rId8" cstate="print">
+                      <a:extLst>
+                        <a:ext uri="{28A0092B-C50C-407E-A947-70E740481C1C}">
+                          <a14:useLocalDpi xmlns:a14="http://schemas.microsoft.com/office/drawing/2010/main" val="0"/>
+                        </a:ext>
+                      </a:extLst>
+                    </a:blip>
+                    <a:stretch>
+                      <a:fillRect/>
+                    </a:stretch>
+                  </pic:blipFill>
+                  <pic:spPr>
+                    <a:xfrm>
+                      <a:off x="0" y="0"/>
+                      <a:ext cx="956310" cy="965835"/>
+                    </a:xfrm>
+                    <a:prstGeom prst="rect">
+                      <a:avLst/>
+                    </a:prstGeom>
+                  </pic:spPr>
+                </pic:pic>
+              </a:graphicData>
+            </a:graphic>
+            <wp14:sizeRelH relativeFrom="page">
+              <wp14:pctWidth>0</wp14:pctWidth>
+            </wp14:sizeRelH>
+            <wp14:sizeRelV relativeFrom="page">
+              <wp14:pctHeight>0</wp14:pctHeight>
+            </wp14:sizeRelV>
+          </wp:anchor>
+        </w:drawing>
+      </w:r>
+    </w:p>
+    <w:p>
+      <w:pPr>
+        <w:pStyle w:val="ListParagraph"/>
+        <w:numPr>
+          <w:ilvl w:val="0"/>
+          <w:numId w:val="5"/>
+        </w:numPr>
+        <w:rPr>
+          <w:rFonts w:ascii="Times New Roman" w:hAnsi="Times New Roman" w:cs="Times New Roman"/>
+          <w:b/>
+          <w:sz w:val="24"/>
+          <w:szCs w:val="24"/>
+        </w:rPr>
+      </w:pPr>
+      <w:r>
+        <w:rPr>
+          <w:rFonts w:ascii="Times New Roman" w:hAnsi="Times New Roman" w:cs="Times New Roman"/>
+          <w:b/>
+          <w:sz w:val="24"/>
+          <w:szCs w:val="24"/>
+        </w:rPr>
+        <w:t>Vectary:</w:t>
+      </w:r>
+    </w:p>
+    <w:p>
+      <w:pPr>
+        <w:rPr>
+          <w:rFonts w:ascii="Times New Roman" w:hAnsi="Times New Roman" w:cs="Times New Roman"/>
+          <w:b/>
+          <w:sz w:val="24"/>
+          <w:szCs w:val="24"/>
+        </w:rPr>
+      </w:pPr>
+    </w:p>
+    <w:p>
+      <w:pPr>
+        <w:shd w:val="clear" w:color="auto" w:fill="FFFFFF"/>
+        <w:tabs>
+          <w:tab w:val="left" w:pos="916"/>
+          <w:tab w:val="left" w:pos="1832"/>
+          <w:tab w:val="left" w:pos="2748"/>
+          <w:tab w:val="left" w:pos="3664"/>
+          <w:tab w:val="left" w:pos="4580"/>
+          <w:tab w:val="left" w:pos="5496"/>
+          <w:tab w:val="left" w:pos="6412"/>
+          <w:tab w:val="left" w:pos="7328"/>
+          <w:tab w:val="left" w:pos="8244"/>
+          <w:tab w:val="left" w:pos="9160"/>
+          <w:tab w:val="left" w:pos="10076"/>
+          <w:tab w:val="left" w:pos="10992"/>
+          <w:tab w:val="left" w:pos="11908"/>
+          <w:tab w:val="left" w:pos="12824"/>
+          <w:tab w:val="left" w:pos="13740"/>
+          <w:tab w:val="left" w:pos="14656"/>
+        </w:tabs>
+        <w:spacing w:after="0" w:line="240" w:lineRule="auto"/>
+        <w:rPr>
+          <w:rFonts w:ascii="Times New Roman" w:hAnsi="Times New Roman" w:cs="Times New Roman"/>
+          <w:b/>
+          <w:sz w:val="24"/>
+          <w:szCs w:val="24"/>
+        </w:rPr>
+      </w:pPr>
+      <w:r>
+        <w:rPr>
+          <w:rFonts w:ascii="Times New Roman" w:hAnsi="Times New Roman" w:cs="Times New Roman"/>
+          <w:b/>
+          <w:sz w:val="24"/>
+          <w:szCs w:val="24"/>
+        </w:rPr>
+        <w:t xml:space="preserve">       </w:t>
+      </w:r>
+    </w:p>
+    <w:p>
+      <w:pPr>
+        <w:shd w:val="clear" w:color="auto" w:fill="FFFFFF"/>
+        <w:tabs>
+          <w:tab w:val="left" w:pos="916"/>
+          <w:tab w:val="left" w:pos="1832"/>
+          <w:tab w:val="left" w:pos="2748"/>
+          <w:tab w:val="left" w:pos="3664"/>
+          <w:tab w:val="left" w:pos="4580"/>
+          <w:tab w:val="left" w:pos="5496"/>
+          <w:tab w:val="left" w:pos="6412"/>
+          <w:tab w:val="left" w:pos="7328"/>
+          <w:tab w:val="left" w:pos="8244"/>
+          <w:tab w:val="left" w:pos="9160"/>
+          <w:tab w:val="left" w:pos="10076"/>
+          <w:tab w:val="left" w:pos="10992"/>
+          <w:tab w:val="left" w:pos="11908"/>
+          <w:tab w:val="left" w:pos="12824"/>
+          <w:tab w:val="left" w:pos="13740"/>
+          <w:tab w:val="left" w:pos="14656"/>
+        </w:tabs>
+        <w:spacing w:after="0" w:line="240" w:lineRule="auto"/>
+        <w:rPr>
+          <w:rFonts w:ascii="Times New Roman" w:hAnsi="Times New Roman" w:cs="Times New Roman"/>
+          <w:b/>
+          <w:sz w:val="24"/>
+          <w:szCs w:val="24"/>
+        </w:rPr>
+      </w:pPr>
+    </w:p>
+    <w:p>
+      <w:pPr>
+        <w:shd w:val="clear" w:color="auto" w:fill="FFFFFF"/>
+        <w:tabs>
+          <w:tab w:val="left" w:pos="916"/>
+          <w:tab w:val="left" w:pos="1832"/>
+          <w:tab w:val="left" w:pos="2748"/>
+          <w:tab w:val="left" w:pos="3664"/>
+          <w:tab w:val="left" w:pos="4580"/>
+          <w:tab w:val="left" w:pos="5496"/>
+          <w:tab w:val="left" w:pos="6412"/>
+          <w:tab w:val="left" w:pos="7328"/>
+          <w:tab w:val="left" w:pos="8244"/>
+          <w:tab w:val="left" w:pos="9160"/>
+          <w:tab w:val="left" w:pos="10076"/>
+          <w:tab w:val="left" w:pos="10992"/>
+          <w:tab w:val="left" w:pos="11908"/>
+          <w:tab w:val="left" w:pos="12824"/>
+          <w:tab w:val="left" w:pos="13740"/>
+          <w:tab w:val="left" w:pos="14656"/>
+        </w:tabs>
+        <w:spacing w:after="0" w:line="240" w:lineRule="auto"/>
+        <w:rPr>
+          <w:rFonts w:ascii="Times New Roman" w:eastAsia="Times New Roman" w:hAnsi="Times New Roman" w:cs="Times New Roman"/>
+          <w:noProof w:val="0"/>
+          <w:color w:val="212121"/>
+          <w:sz w:val="24"/>
+          <w:szCs w:val="24"/>
+          <w:lang w:val="en-US"/>
+        </w:rPr>
+      </w:pPr>
+      <w:r>
+        <w:rPr>
+          <w:rFonts w:ascii="Times New Roman" w:hAnsi="Times New Roman" w:cs="Times New Roman"/>
+          <w:b/>
+          <w:sz w:val="24"/>
+          <w:szCs w:val="24"/>
+        </w:rPr>
+        <w:t xml:space="preserve">         </w:t>
+      </w:r>
+      <w:r>
+        <w:rPr>
+          <w:rFonts w:ascii="Times New Roman" w:hAnsi="Times New Roman" w:cs="Times New Roman"/>
+          <w:b/>
+          <w:sz w:val="24"/>
+          <w:szCs w:val="24"/>
+        </w:rPr>
+        <w:t xml:space="preserve">  </w:t>
+      </w:r>
+      <w:r>
+        <w:rPr>
+          <w:rFonts w:ascii="Times New Roman" w:eastAsia="Times New Roman" w:hAnsi="Times New Roman" w:cs="Times New Roman"/>
+          <w:noProof w:val="0"/>
+          <w:color w:val="212121"/>
+          <w:sz w:val="24"/>
+          <w:szCs w:val="24"/>
+        </w:rPr>
+        <w:t>Vectary este un instrument 3D  pentru modelare și personalizare, care oferă modalități ușoare de a crea forme complexe.</w:t>
+      </w:r>
+      <w:r>
+        <w:rPr>
+          <w:rFonts w:ascii="Times New Roman" w:eastAsia="Times New Roman" w:hAnsi="Times New Roman" w:cs="Times New Roman"/>
+          <w:noProof w:val="0"/>
+          <w:color w:val="212121"/>
+          <w:sz w:val="24"/>
+          <w:szCs w:val="24"/>
+        </w:rPr>
+        <w:t>Cu aceasta aplicatie putem crea suprafete complexe si forme netede, ajustand geometria prin diverse glisoare, manere si selectii.</w:t>
+      </w:r>
+    </w:p>
+    <w:p>
+      <w:pPr>
+        <w:rPr>
+          <w:rFonts w:ascii="Times New Roman" w:hAnsi="Times New Roman" w:cs="Times New Roman"/>
+          <w:b/>
+          <w:sz w:val="24"/>
+          <w:szCs w:val="24"/>
+        </w:rPr>
+      </w:pPr>
+    </w:p>
+    <w:p>
+      <w:pPr>
+        <w:rPr>
+          <w:rFonts w:ascii="Times New Roman" w:hAnsi="Times New Roman" w:cs="Times New Roman"/>
+          <w:b/>
+          <w:sz w:val="24"/>
+          <w:szCs w:val="24"/>
+        </w:rPr>
+      </w:pPr>
+      <w:r>
+        <w:rPr>
+          <w:rFonts w:ascii="Times New Roman" w:hAnsi="Times New Roman" w:cs="Times New Roman"/>
+          <w:b/>
+          <w:sz w:val="24"/>
+          <w:szCs w:val="24"/>
+          <w:lang w:val="en-US"/>
+        </w:rPr>
+        <w:drawing>
+          <wp:anchor distT="0" distB="0" distL="114300" distR="114300" simplePos="0" relativeHeight="251663360" behindDoc="0" locked="0" layoutInCell="1" allowOverlap="1" wp14:anchorId="62189181" wp14:editId="6392EC8F">
+            <wp:simplePos x="0" y="0"/>
+            <wp:positionH relativeFrom="column">
+              <wp:posOffset>1637030</wp:posOffset>
+            </wp:positionH>
+            <wp:positionV relativeFrom="paragraph">
+              <wp:posOffset>157480</wp:posOffset>
+            </wp:positionV>
+            <wp:extent cx="2710815" cy="849630"/>
+            <wp:effectExtent l="0" t="0" r="0" b="7620"/>
+            <wp:wrapSquare wrapText="bothSides"/>
+            <wp:docPr id="7" name="Picture 7"/>
+            <wp:cNvGraphicFramePr>
+              <a:graphicFrameLocks xmlns:a="http://schemas.openxmlformats.org/drawingml/2006/main" noChangeAspect="1"/>
+            </wp:cNvGraphicFramePr>
+            <a:graphic xmlns:a="http://schemas.openxmlformats.org/drawingml/2006/main">
+              <a:graphicData uri="http://schemas.openxmlformats.org/drawingml/2006/picture">
+                <pic:pic xmlns:pic="http://schemas.openxmlformats.org/drawingml/2006/picture">
+                  <pic:nvPicPr>
+                    <pic:cNvPr id="0" name="atmel_studio.jpeg"/>
+                    <pic:cNvPicPr/>
+                  </pic:nvPicPr>
+                  <pic:blipFill>
+                    <a:blip r:embed="rId9" cstate="print">
+                      <a:extLst>
+                        <a:ext uri="{28A0092B-C50C-407E-A947-70E740481C1C}">
+                          <a14:useLocalDpi xmlns:a14="http://schemas.microsoft.com/office/drawing/2010/main" val="0"/>
+                        </a:ext>
+                      </a:extLst>
+                    </a:blip>
+                    <a:stretch>
+                      <a:fillRect/>
+                    </a:stretch>
+                  </pic:blipFill>
+                  <pic:spPr>
+                    <a:xfrm>
+                      <a:off x="0" y="0"/>
+                      <a:ext cx="2710815" cy="849630"/>
+                    </a:xfrm>
+                    <a:prstGeom prst="rect">
+                      <a:avLst/>
+                    </a:prstGeom>
+                  </pic:spPr>
+                </pic:pic>
+              </a:graphicData>
+            </a:graphic>
+            <wp14:sizeRelH relativeFrom="page">
+              <wp14:pctWidth>0</wp14:pctWidth>
+            </wp14:sizeRelH>
+            <wp14:sizeRelV relativeFrom="page">
+              <wp14:pctHeight>0</wp14:pctHeight>
+            </wp14:sizeRelV>
+          </wp:anchor>
+        </w:drawing>
+      </w:r>
+    </w:p>
+    <w:p>
+      <w:pPr>
+        <w:pStyle w:val="ListParagraph"/>
+        <w:numPr>
+          <w:ilvl w:val="0"/>
+          <w:numId w:val="5"/>
+        </w:numPr>
+        <w:rPr>
+          <w:rFonts w:ascii="Times New Roman" w:hAnsi="Times New Roman" w:cs="Times New Roman"/>
+          <w:b/>
+          <w:sz w:val="24"/>
+          <w:szCs w:val="24"/>
+        </w:rPr>
+      </w:pPr>
+      <w:r>
+        <w:rPr>
+          <w:rFonts w:ascii="Times New Roman" w:hAnsi="Times New Roman" w:cs="Times New Roman"/>
+          <w:b/>
+          <w:sz w:val="24"/>
+          <w:szCs w:val="24"/>
+        </w:rPr>
+        <w:t>Atmel Studio:</w:t>
+      </w:r>
+    </w:p>
+    <w:p>
+      <w:pPr>
+        <w:rPr>
+          <w:rFonts w:ascii="Times New Roman" w:hAnsi="Times New Roman" w:cs="Times New Roman"/>
+          <w:b/>
+          <w:sz w:val="24"/>
+          <w:szCs w:val="24"/>
+        </w:rPr>
+      </w:pPr>
+    </w:p>
+    <w:p>
+      <w:pPr>
+        <w:pStyle w:val="HTMLPreformatted"/>
+        <w:shd w:val="clear" w:color="auto" w:fill="FFFFFF"/>
+        <w:ind w:left="660"/>
+        <w:rPr>
+          <w:rFonts w:ascii="Times New Roman" w:hAnsi="Times New Roman" w:cs="Times New Roman"/>
+          <w:sz w:val="24"/>
+          <w:szCs w:val="24"/>
+        </w:rPr>
+      </w:pPr>
+    </w:p>
+    <w:p>
+      <w:pPr>
+        <w:pStyle w:val="HTMLPreformatted"/>
+        <w:shd w:val="clear" w:color="auto" w:fill="FFFFFF"/>
+        <w:rPr>
+          <w:rFonts w:ascii="Times New Roman" w:hAnsi="Times New Roman" w:cs="Times New Roman"/>
+          <w:noProof w:val="0"/>
+          <w:color w:val="212121"/>
+          <w:sz w:val="24"/>
+          <w:szCs w:val="24"/>
+        </w:rPr>
+      </w:pPr>
+      <w:r>
+        <w:rPr>
+          <w:rFonts w:ascii="Times New Roman" w:hAnsi="Times New Roman" w:cs="Times New Roman"/>
+          <w:sz w:val="24"/>
+          <w:szCs w:val="24"/>
+        </w:rPr>
+        <w:t xml:space="preserve">            </w:t>
+      </w:r>
+      <w:proofErr w:type="gramStart"/>
+      <w:r>
+        <w:rPr>
+          <w:rFonts w:ascii="Times New Roman" w:hAnsi="Times New Roman" w:cs="Times New Roman"/>
+          <w:sz w:val="24"/>
+          <w:szCs w:val="24"/>
+        </w:rPr>
+        <w:t>Atmel</w:t>
+      </w:r>
+      <w:r>
+        <w:rPr>
+          <w:rFonts w:ascii="Times New Roman" w:hAnsi="Times New Roman" w:cs="Times New Roman"/>
+          <w:b/>
+          <w:sz w:val="24"/>
+          <w:szCs w:val="24"/>
+        </w:rPr>
+        <w:t xml:space="preserve"> </w:t>
+      </w:r>
+      <w:r>
+        <w:rPr>
+          <w:rFonts w:ascii="Times New Roman" w:hAnsi="Times New Roman" w:cs="Times New Roman"/>
+          <w:b/>
+          <w:sz w:val="24"/>
+          <w:szCs w:val="24"/>
+        </w:rPr>
+        <w:t xml:space="preserve"> </w:t>
+      </w:r>
+      <w:r>
+        <w:rPr>
+          <w:rFonts w:ascii="Times New Roman" w:hAnsi="Times New Roman" w:cs="Times New Roman"/>
+          <w:noProof w:val="0"/>
+          <w:color w:val="212121"/>
+          <w:sz w:val="24"/>
+          <w:szCs w:val="24"/>
+          <w:lang w:val="ro-RO"/>
+        </w:rPr>
+        <w:t>Studio</w:t>
+      </w:r>
+      <w:proofErr w:type="gramEnd"/>
+      <w:r>
+        <w:rPr>
+          <w:rFonts w:ascii="Times New Roman" w:hAnsi="Times New Roman" w:cs="Times New Roman"/>
+          <w:noProof w:val="0"/>
+          <w:color w:val="212121"/>
+          <w:sz w:val="24"/>
+          <w:szCs w:val="24"/>
+          <w:lang w:val="ro-RO"/>
+        </w:rPr>
+        <w:t xml:space="preserve"> 7 este platforma de dezvoltare integrată (IDP) pentru dezvoltarea și depanarea tuturor aplicațiilor microcontroler AV</w:t>
+      </w:r>
+      <w:r>
+        <w:rPr>
+          <w:rFonts w:ascii="Times New Roman" w:hAnsi="Times New Roman" w:cs="Times New Roman"/>
+          <w:noProof w:val="0"/>
+          <w:color w:val="212121"/>
+          <w:sz w:val="24"/>
+          <w:szCs w:val="24"/>
+          <w:lang w:val="ro-RO"/>
+        </w:rPr>
+        <w:t>R și SAM. Atmel Studio 7 IDP ofera</w:t>
+      </w:r>
+      <w:r>
+        <w:rPr>
+          <w:rFonts w:ascii="Times New Roman" w:hAnsi="Times New Roman" w:cs="Times New Roman"/>
+          <w:noProof w:val="0"/>
+          <w:color w:val="212121"/>
+          <w:sz w:val="24"/>
+          <w:szCs w:val="24"/>
+          <w:lang w:val="ro-RO"/>
+        </w:rPr>
+        <w:t xml:space="preserve"> un mediu f</w:t>
+      </w:r>
+      <w:r>
+        <w:rPr>
+          <w:rFonts w:ascii="Times New Roman" w:hAnsi="Times New Roman" w:cs="Times New Roman"/>
+          <w:noProof w:val="0"/>
+          <w:color w:val="212121"/>
+          <w:sz w:val="24"/>
+          <w:szCs w:val="24"/>
+          <w:lang w:val="ro-RO"/>
+        </w:rPr>
+        <w:t>ara sudura si us</w:t>
+      </w:r>
+      <w:r>
+        <w:rPr>
+          <w:rFonts w:ascii="Times New Roman" w:hAnsi="Times New Roman" w:cs="Times New Roman"/>
+          <w:noProof w:val="0"/>
+          <w:color w:val="212121"/>
+          <w:sz w:val="24"/>
+          <w:szCs w:val="24"/>
+          <w:lang w:val="ro-RO"/>
+        </w:rPr>
+        <w:t xml:space="preserve">or de utilizat pentru scrierea, construirea și depanarea aplicațiilor scrise în C / C ++ </w:t>
+      </w:r>
+      <w:r>
+        <w:rPr>
+          <w:rFonts w:ascii="Times New Roman" w:hAnsi="Times New Roman" w:cs="Times New Roman"/>
+          <w:noProof w:val="0"/>
+          <w:color w:val="212121"/>
+          <w:sz w:val="24"/>
+          <w:szCs w:val="24"/>
+          <w:lang w:val="ro-RO"/>
+        </w:rPr>
+        <w:t xml:space="preserve"> </w:t>
+      </w:r>
+      <w:r>
+        <w:rPr>
+          <w:rFonts w:ascii="Times New Roman" w:hAnsi="Times New Roman" w:cs="Times New Roman"/>
+          <w:noProof w:val="0"/>
+          <w:color w:val="212121"/>
+          <w:sz w:val="24"/>
+          <w:szCs w:val="24"/>
+          <w:lang w:val="ro-RO"/>
+        </w:rPr>
+        <w:t>sau codul de asamblare. Se conectează, de asemenea, fără probleme la progr</w:t>
+      </w:r>
+      <w:r>
+        <w:rPr>
+          <w:rFonts w:ascii="Times New Roman" w:hAnsi="Times New Roman" w:cs="Times New Roman"/>
+          <w:noProof w:val="0"/>
+          <w:color w:val="212121"/>
+          <w:sz w:val="24"/>
+          <w:szCs w:val="24"/>
+          <w:lang w:val="ro-RO"/>
+        </w:rPr>
+        <w:t>amele de depanare, programare s</w:t>
+      </w:r>
+      <w:r>
+        <w:rPr>
+          <w:rFonts w:ascii="Times New Roman" w:hAnsi="Times New Roman" w:cs="Times New Roman"/>
+          <w:noProof w:val="0"/>
+          <w:color w:val="212121"/>
+          <w:sz w:val="24"/>
+          <w:szCs w:val="24"/>
+          <w:lang w:val="ro-RO"/>
+        </w:rPr>
+        <w:t>i kiturile de dezvoltare care suportă dispozitivele AVR și SAM.</w:t>
+      </w:r>
+    </w:p>
+    <w:p>
+      <w:pPr>
+        <w:rPr>
+          <w:rFonts w:ascii="Times New Roman" w:hAnsi="Times New Roman" w:cs="Times New Roman"/>
+          <w:b/>
+          <w:sz w:val="24"/>
+          <w:szCs w:val="24"/>
+        </w:rPr>
+      </w:pPr>
+    </w:p>
+    <w:p>
+      <w:pPr>
+        <w:rPr>
+          <w:rFonts w:ascii="Times New Roman" w:hAnsi="Times New Roman" w:cs="Times New Roman"/>
+          <w:b/>
+          <w:sz w:val="24"/>
+          <w:szCs w:val="24"/>
+        </w:rPr>
+      </w:pPr>
+    </w:p>
+    <w:p>
+      <w:pPr>
+        <w:pStyle w:val="ListParagraph"/>
+        <w:numPr>
+          <w:ilvl w:val="0"/>
+          <w:numId w:val="5"/>
+        </w:numPr>
+        <w:rPr>
+          <w:rFonts w:ascii="Times New Roman" w:hAnsi="Times New Roman" w:cs="Times New Roman"/>
+          <w:b/>
+          <w:sz w:val="24"/>
+          <w:szCs w:val="24"/>
+        </w:rPr>
+      </w:pPr>
+      <w:r>
+        <w:rPr>
+          <w:rFonts w:ascii="Times New Roman" w:hAnsi="Times New Roman" w:cs="Times New Roman"/>
+          <w:b/>
+          <w:sz w:val="24"/>
+          <w:szCs w:val="24"/>
+        </w:rPr>
+        <w:t>AVR Extreme:</w:t>
+      </w:r>
+    </w:p>
+    <w:p>
+      <w:pPr>
+        <w:rPr>
+          <w:rFonts w:ascii="Times New Roman" w:hAnsi="Times New Roman" w:cs="Times New Roman"/>
+          <w:b/>
+          <w:sz w:val="24"/>
+          <w:szCs w:val="24"/>
+        </w:rPr>
+      </w:pPr>
+      <w:r>
+        <w:rPr>
+          <w:rFonts w:ascii="Times New Roman" w:hAnsi="Times New Roman" w:cs="Times New Roman"/>
+          <w:b/>
+          <w:sz w:val="24"/>
+          <w:szCs w:val="24"/>
+          <w:lang w:val="en-US"/>
+        </w:rPr>
+        <w:drawing>
+          <wp:anchor distT="0" distB="0" distL="114300" distR="114300" simplePos="0" relativeHeight="251664384" behindDoc="0" locked="0" layoutInCell="1" allowOverlap="1" wp14:anchorId="61880924" wp14:editId="3AD3A722">
+            <wp:simplePos x="0" y="0"/>
+            <wp:positionH relativeFrom="column">
+              <wp:posOffset>1296670</wp:posOffset>
+            </wp:positionH>
+            <wp:positionV relativeFrom="paragraph">
+              <wp:posOffset>306070</wp:posOffset>
+            </wp:positionV>
+            <wp:extent cx="2179320" cy="973455"/>
+            <wp:effectExtent l="0" t="0" r="0" b="0"/>
+            <wp:wrapSquare wrapText="bothSides"/>
+            <wp:docPr id="8" name="Picture 8"/>
+            <wp:cNvGraphicFramePr>
+              <a:graphicFrameLocks xmlns:a="http://schemas.openxmlformats.org/drawingml/2006/main" noChangeAspect="1"/>
+            </wp:cNvGraphicFramePr>
+            <a:graphic xmlns:a="http://schemas.openxmlformats.org/drawingml/2006/main">
+              <a:graphicData uri="http://schemas.openxmlformats.org/drawingml/2006/picture">
+                <pic:pic xmlns:pic="http://schemas.openxmlformats.org/drawingml/2006/picture">
+                  <pic:nvPicPr>
+                    <pic:cNvPr id="0" name="How to Install and Setup Autodesk EAGLE Software.png"/>
+                    <pic:cNvPicPr/>
+                  </pic:nvPicPr>
+                  <pic:blipFill>
+                    <a:blip r:embed="rId10">
+                      <a:extLst>
+                        <a:ext uri="{28A0092B-C50C-407E-A947-70E740481C1C}">
+                          <a14:useLocalDpi xmlns:a14="http://schemas.microsoft.com/office/drawing/2010/main" val="0"/>
+                        </a:ext>
+                      </a:extLst>
+                    </a:blip>
+                    <a:stretch>
+                      <a:fillRect/>
+                    </a:stretch>
+                  </pic:blipFill>
+                  <pic:spPr>
+                    <a:xfrm>
+                      <a:off x="0" y="0"/>
+                      <a:ext cx="2179320" cy="973455"/>
+                    </a:xfrm>
+                    <a:prstGeom prst="rect">
+                      <a:avLst/>
+                    </a:prstGeom>
+                  </pic:spPr>
+                </pic:pic>
+              </a:graphicData>
+            </a:graphic>
+            <wp14:sizeRelH relativeFrom="page">
+              <wp14:pctWidth>0</wp14:pctWidth>
+            </wp14:sizeRelH>
+            <wp14:sizeRelV relativeFrom="page">
+              <wp14:pctHeight>0</wp14:pctHeight>
+            </wp14:sizeRelV>
+          </wp:anchor>
+        </w:drawing>
+      </w:r>
+      <w:r>
+        <w:rPr>
+          <w:rFonts w:ascii="Times New Roman" w:hAnsi="Times New Roman" w:cs="Times New Roman"/>
+          <w:b/>
+          <w:sz w:val="24"/>
+          <w:szCs w:val="24"/>
+        </w:rPr>
+        <w:t xml:space="preserve">      </w:t>
+      </w:r>
+    </w:p>
+    <w:p>
+      <w:pPr>
+        <w:pStyle w:val="ListParagraph"/>
+        <w:numPr>
+          <w:ilvl w:val="0"/>
+          <w:numId w:val="5"/>
+        </w:numPr>
+        <w:rPr>
+          <w:rFonts w:ascii="Times New Roman" w:hAnsi="Times New Roman" w:cs="Times New Roman"/>
+          <w:b/>
+          <w:sz w:val="24"/>
+          <w:szCs w:val="24"/>
+        </w:rPr>
+      </w:pPr>
+      <w:r>
+        <w:rPr>
+          <w:rFonts w:ascii="Times New Roman" w:hAnsi="Times New Roman" w:cs="Times New Roman"/>
+          <w:b/>
+          <w:sz w:val="24"/>
+          <w:szCs w:val="24"/>
+        </w:rPr>
+        <w:t>Eagle:</w:t>
+      </w:r>
+    </w:p>
+    <w:p>
+      <w:pPr>
+        <w:pStyle w:val="ListParagraph"/>
+        <w:rPr>
+          <w:rFonts w:ascii="Times New Roman" w:hAnsi="Times New Roman" w:cs="Times New Roman"/>
+          <w:b/>
+          <w:sz w:val="24"/>
+          <w:szCs w:val="24"/>
+        </w:rPr>
+      </w:pPr>
+    </w:p>
+    <w:p>
+      <w:pPr>
+        <w:rPr>
+          <w:rFonts w:ascii="Times New Roman" w:hAnsi="Times New Roman" w:cs="Times New Roman"/>
+          <w:b/>
+          <w:sz w:val="24"/>
+          <w:szCs w:val="24"/>
+        </w:rPr>
+      </w:pPr>
+    </w:p>
+    <w:p>
+      <w:pPr>
+        <w:pStyle w:val="ListParagraph"/>
+        <w:rPr>
+          <w:rFonts w:ascii="Times New Roman" w:hAnsi="Times New Roman" w:cs="Times New Roman"/>
+          <w:b/>
+          <w:sz w:val="24"/>
+          <w:szCs w:val="24"/>
+        </w:rPr>
+      </w:pPr>
+    </w:p>
+    <w:p>
+      <w:pPr>
+        <w:shd w:val="clear" w:color="auto" w:fill="FFFFFF"/>
+        <w:tabs>
+          <w:tab w:val="left" w:pos="916"/>
+          <w:tab w:val="left" w:pos="1832"/>
+          <w:tab w:val="left" w:pos="2748"/>
+          <w:tab w:val="left" w:pos="3664"/>
+          <w:tab w:val="left" w:pos="4580"/>
+          <w:tab w:val="left" w:pos="5496"/>
+          <w:tab w:val="left" w:pos="6412"/>
+          <w:tab w:val="left" w:pos="7328"/>
+          <w:tab w:val="left" w:pos="8244"/>
+          <w:tab w:val="left" w:pos="9160"/>
+          <w:tab w:val="left" w:pos="10076"/>
+          <w:tab w:val="left" w:pos="10992"/>
+          <w:tab w:val="left" w:pos="11908"/>
+          <w:tab w:val="left" w:pos="12824"/>
+          <w:tab w:val="left" w:pos="13740"/>
+          <w:tab w:val="left" w:pos="14656"/>
+        </w:tabs>
+        <w:spacing w:after="0" w:line="240" w:lineRule="auto"/>
+        <w:rPr>
+          <w:rFonts w:ascii="Times New Roman" w:eastAsia="Times New Roman" w:hAnsi="Times New Roman" w:cs="Times New Roman"/>
+          <w:noProof w:val="0"/>
+          <w:color w:val="212121"/>
+          <w:sz w:val="24"/>
+          <w:szCs w:val="24"/>
+          <w:lang w:val="en-US"/>
+        </w:rPr>
+      </w:pPr>
+      <w:r>
+        <w:rPr>
+          <w:rFonts w:ascii="Times New Roman" w:eastAsia="Times New Roman" w:hAnsi="Times New Roman" w:cs="Times New Roman"/>
+          <w:noProof w:val="0"/>
+          <w:color w:val="212121"/>
+          <w:sz w:val="24"/>
+          <w:szCs w:val="24"/>
+        </w:rPr>
+        <w:t xml:space="preserve">          </w:t>
+      </w:r>
+      <w:r>
+        <w:rPr>
+          <w:rFonts w:ascii="Times New Roman" w:eastAsia="Times New Roman" w:hAnsi="Times New Roman" w:cs="Times New Roman"/>
+          <w:noProof w:val="0"/>
+          <w:color w:val="212121"/>
+          <w:sz w:val="24"/>
+          <w:szCs w:val="24"/>
+        </w:rPr>
+        <w:t>Eagle</w:t>
+      </w:r>
+      <w:r>
+        <w:rPr>
+          <w:rFonts w:ascii="Times New Roman" w:eastAsia="Times New Roman" w:hAnsi="Times New Roman" w:cs="Times New Roman"/>
+          <w:noProof w:val="0"/>
+          <w:color w:val="212121"/>
+          <w:sz w:val="24"/>
+          <w:szCs w:val="24"/>
+        </w:rPr>
+        <w:t xml:space="preserve"> este o aplicație automatizată de proiectare electronică (EDA) scriptabilă, </w:t>
+      </w:r>
+      <w:r>
+        <w:rPr>
+          <w:rFonts w:ascii="Times New Roman" w:eastAsia="Times New Roman" w:hAnsi="Times New Roman" w:cs="Times New Roman"/>
+          <w:noProof w:val="0"/>
+          <w:color w:val="212121"/>
+          <w:sz w:val="24"/>
+          <w:szCs w:val="24"/>
+        </w:rPr>
+        <w:t>cu captare schematică, imprimare layout pentru placi de circuite</w:t>
+      </w:r>
+      <w:r>
+        <w:rPr>
+          <w:rFonts w:ascii="Times New Roman" w:eastAsia="Times New Roman" w:hAnsi="Times New Roman" w:cs="Times New Roman"/>
+          <w:noProof w:val="0"/>
+          <w:color w:val="212121"/>
+          <w:sz w:val="24"/>
+          <w:szCs w:val="24"/>
+        </w:rPr>
+        <w:t>(PCB), caracteristici de auto-router</w:t>
+      </w:r>
+      <w:r>
+        <w:rPr>
+          <w:rFonts w:ascii="Times New Roman" w:eastAsia="Times New Roman" w:hAnsi="Times New Roman" w:cs="Times New Roman"/>
+          <w:noProof w:val="0"/>
+          <w:color w:val="212121"/>
+          <w:sz w:val="24"/>
+          <w:szCs w:val="24"/>
+        </w:rPr>
+        <w:t xml:space="preserve"> și asistări de calculator.</w:t>
+      </w:r>
+    </w:p>
+    <w:p>
+      <w:pPr>
+        <w:rPr>
+          <w:rFonts w:ascii="Times New Roman" w:hAnsi="Times New Roman" w:cs="Times New Roman"/>
+          <w:sz w:val="24"/>
+          <w:szCs w:val="24"/>
+        </w:rPr>
+      </w:pPr>
+      <w:r>
+        <w:rPr>
+          <w:rFonts w:ascii="Times New Roman" w:hAnsi="Times New Roman" w:cs="Times New Roman"/>
+          <w:sz w:val="24"/>
+          <w:szCs w:val="24"/>
+        </w:rPr>
+        <w:t xml:space="preserve">          </w:t>
+      </w:r>
+      <w:r>
+        <w:rPr>
+          <w:rFonts w:ascii="Times New Roman" w:hAnsi="Times New Roman" w:cs="Times New Roman"/>
+          <w:sz w:val="24"/>
+          <w:szCs w:val="24"/>
+        </w:rPr>
+        <w:t>EAGLE</w:t>
+      </w:r>
+      <w:r>
+        <w:rPr>
+          <w:rFonts w:ascii="Times New Roman" w:hAnsi="Times New Roman" w:cs="Times New Roman"/>
+          <w:sz w:val="24"/>
+          <w:szCs w:val="24"/>
+        </w:rPr>
+        <w:t xml:space="preserve"> </w:t>
+      </w:r>
+      <w:r>
+        <w:rPr>
+          <w:rFonts w:ascii="Times New Roman" w:hAnsi="Times New Roman" w:cs="Times New Roman"/>
+          <w:sz w:val="24"/>
+          <w:szCs w:val="24"/>
+        </w:rPr>
+        <w:t xml:space="preserve">= </w:t>
+      </w:r>
+      <w:r>
+        <w:rPr>
+          <w:rFonts w:ascii="Times New Roman" w:hAnsi="Times New Roman" w:cs="Times New Roman"/>
+          <w:color w:val="222222"/>
+          <w:sz w:val="24"/>
+          <w:szCs w:val="24"/>
+          <w:shd w:val="clear" w:color="auto" w:fill="FFFFFF"/>
+        </w:rPr>
+        <w:t>Easily Applicable Graphical Layout Editor</w:t>
+      </w:r>
+      <w:r>
+        <w:rPr>
+          <w:rFonts w:ascii="Arial" w:hAnsi="Arial" w:cs="Arial"/>
+          <w:color w:val="222222"/>
+          <w:sz w:val="21"/>
+          <w:szCs w:val="21"/>
+          <w:shd w:val="clear" w:color="auto" w:fill="FFFFFF"/>
+        </w:rPr>
+        <w:t> ;</w:t>
+      </w:r>
+    </w:p>
+    <w:p>
+      <w:pPr>
+        <w:rPr>
+          <w:rFonts w:ascii="Times New Roman" w:hAnsi="Times New Roman" w:cs="Times New Roman"/>
+          <w:b/>
+          <w:sz w:val="24"/>
+          <w:szCs w:val="24"/>
+        </w:rPr>
+      </w:pPr>
+    </w:p>
+    <w:p>
+      <w:pPr>
+        <w:rPr>
+          <w:rFonts w:ascii="Times New Roman" w:hAnsi="Times New Roman" w:cs="Times New Roman"/>
+          <w:b/>
+          <w:sz w:val="24"/>
+          <w:szCs w:val="24"/>
+        </w:rPr>
+      </w:pPr>
+      <w:r>
+        <w:rPr>
+          <w:rFonts w:ascii="Times New Roman" w:hAnsi="Times New Roman" w:cs="Times New Roman"/>
+          <w:b/>
+          <w:sz w:val="24"/>
+          <w:szCs w:val="24"/>
+        </w:rPr>
+        <w:lastRenderedPageBreak/>
+        <w:t>1.3</w:t>
+      </w:r>
+      <w:r>
+        <w:rPr>
+          <w:rFonts w:ascii="Times New Roman" w:hAnsi="Times New Roman" w:cs="Times New Roman"/>
+          <w:b/>
+          <w:sz w:val="24"/>
+          <w:szCs w:val="24"/>
+        </w:rPr>
+        <w:t xml:space="preserve">  </w:t>
+      </w:r>
+      <w:r>
+        <w:rPr>
+          <w:rFonts w:ascii="Times New Roman" w:hAnsi="Times New Roman" w:cs="Times New Roman"/>
+          <w:b/>
+          <w:sz w:val="24"/>
+          <w:szCs w:val="24"/>
+        </w:rPr>
+        <w:t>Lista componente:</w:t>
+      </w:r>
+    </w:p>
+    <w:p>
+      <w:pPr>
+        <w:spacing w:after="0"/>
+        <w:rPr>
+          <w:rFonts w:ascii="Times New Roman" w:hAnsi="Times New Roman" w:cs="Times New Roman"/>
+          <w:b/>
+          <w:sz w:val="24"/>
+          <w:szCs w:val="24"/>
+        </w:rPr>
+      </w:pPr>
+      <w:r>
+        <w:rPr>
+          <w:rFonts w:ascii="Times New Roman" w:hAnsi="Times New Roman" w:cs="Times New Roman"/>
+          <w:b/>
+          <w:sz w:val="24"/>
+          <w:szCs w:val="24"/>
+        </w:rPr>
+        <w:t xml:space="preserve">  </w:t>
+      </w:r>
+    </w:p>
+    <w:p>
+      <w:pPr>
+        <w:spacing w:after="0"/>
+        <w:rPr>
+          <w:rFonts w:ascii="Times New Roman" w:hAnsi="Times New Roman" w:cs="Times New Roman"/>
+          <w:sz w:val="24"/>
+          <w:szCs w:val="24"/>
+        </w:rPr>
+      </w:pPr>
+      <w:r>
+        <w:rPr>
+          <w:rFonts w:ascii="Times New Roman" w:hAnsi="Times New Roman" w:cs="Times New Roman"/>
+          <w:b/>
+          <w:sz w:val="24"/>
+          <w:szCs w:val="24"/>
+        </w:rPr>
+        <w:t xml:space="preserve">  </w:t>
+      </w:r>
+      <w:r>
+        <w:rPr>
+          <w:rFonts w:ascii="Times New Roman" w:hAnsi="Times New Roman" w:cs="Times New Roman"/>
+          <w:sz w:val="24"/>
+          <w:szCs w:val="24"/>
+        </w:rPr>
+        <w:t>1.Lista pentru</w:t>
+      </w:r>
+      <w:r>
+        <w:rPr>
+          <w:rFonts w:ascii="Times New Roman" w:hAnsi="Times New Roman" w:cs="Times New Roman"/>
+          <w:sz w:val="24"/>
+          <w:szCs w:val="24"/>
+        </w:rPr>
+        <w:t xml:space="preserve"> control panou:</w:t>
+      </w:r>
+    </w:p>
+    <w:p>
+      <w:pPr>
+        <w:spacing w:after="0"/>
+        <w:rPr>
+          <w:rFonts w:ascii="Times New Roman" w:hAnsi="Times New Roman" w:cs="Times New Roman"/>
+          <w:sz w:val="24"/>
+          <w:szCs w:val="24"/>
+        </w:rPr>
+      </w:pPr>
+    </w:p>
+    <w:p>
+      <w:pPr>
+        <w:spacing w:after="0"/>
+        <w:rPr>
+          <w:rFonts w:ascii="Times New Roman" w:hAnsi="Times New Roman" w:cs="Times New Roman"/>
+          <w:sz w:val="24"/>
+          <w:szCs w:val="24"/>
+        </w:rPr>
+      </w:pPr>
+      <w:r>
+        <w:rPr>
+          <w:rFonts w:ascii="Times New Roman" w:hAnsi="Times New Roman" w:cs="Times New Roman"/>
+          <w:sz w:val="24"/>
+          <w:szCs w:val="24"/>
+        </w:rPr>
+        <w:t xml:space="preserve">     -   2 servomotoare;</w:t>
+      </w:r>
+    </w:p>
+    <w:p>
+      <w:pPr>
+        <w:spacing w:after="0"/>
+        <w:rPr>
+          <w:rFonts w:ascii="Times New Roman" w:hAnsi="Times New Roman" w:cs="Times New Roman"/>
+          <w:sz w:val="24"/>
+          <w:szCs w:val="24"/>
+        </w:rPr>
+      </w:pPr>
+      <w:r>
+        <w:rPr>
+          <w:rFonts w:ascii="Times New Roman" w:hAnsi="Times New Roman" w:cs="Times New Roman"/>
+          <w:sz w:val="24"/>
+          <w:szCs w:val="24"/>
+        </w:rPr>
+        <w:t xml:space="preserve">     -   1 soclu AVR ISP;</w:t>
+      </w:r>
+    </w:p>
+    <w:p>
+      <w:pPr>
+        <w:spacing w:after="0"/>
+        <w:rPr>
+          <w:rFonts w:ascii="Times New Roman" w:hAnsi="Times New Roman" w:cs="Times New Roman"/>
+          <w:sz w:val="24"/>
+          <w:szCs w:val="24"/>
+        </w:rPr>
+      </w:pPr>
+      <w:r>
+        <w:rPr>
+          <w:rFonts w:ascii="Times New Roman" w:hAnsi="Times New Roman" w:cs="Times New Roman"/>
+          <w:sz w:val="24"/>
+          <w:szCs w:val="24"/>
+        </w:rPr>
+        <w:t xml:space="preserve">     -   4 rezistente;</w:t>
+      </w:r>
+    </w:p>
+    <w:p>
+      <w:pPr>
+        <w:spacing w:after="0"/>
+        <w:rPr>
+          <w:rFonts w:ascii="Times New Roman" w:hAnsi="Times New Roman" w:cs="Times New Roman"/>
+          <w:sz w:val="24"/>
+          <w:szCs w:val="24"/>
+        </w:rPr>
+      </w:pPr>
+      <w:r>
+        <w:rPr>
+          <w:rFonts w:ascii="Times New Roman" w:hAnsi="Times New Roman" w:cs="Times New Roman"/>
+          <w:sz w:val="24"/>
+          <w:szCs w:val="24"/>
+        </w:rPr>
+        <w:t xml:space="preserve">     -   4 potentiometre;</w:t>
+      </w:r>
+    </w:p>
+    <w:p>
+      <w:pPr>
+        <w:spacing w:after="0"/>
+        <w:rPr>
+          <w:rFonts w:ascii="Times New Roman" w:hAnsi="Times New Roman" w:cs="Times New Roman"/>
+          <w:sz w:val="24"/>
+          <w:szCs w:val="24"/>
+        </w:rPr>
+      </w:pPr>
+      <w:r>
+        <w:rPr>
+          <w:rFonts w:ascii="Times New Roman" w:hAnsi="Times New Roman" w:cs="Times New Roman"/>
+          <w:sz w:val="24"/>
+          <w:szCs w:val="24"/>
+        </w:rPr>
+        <w:t xml:space="preserve">     -   4 fotorezistente;</w:t>
+      </w:r>
+    </w:p>
+    <w:p>
+      <w:pPr>
+        <w:spacing w:after="0"/>
+        <w:rPr>
+          <w:rFonts w:ascii="Times New Roman" w:hAnsi="Times New Roman" w:cs="Times New Roman"/>
+          <w:sz w:val="24"/>
+          <w:szCs w:val="24"/>
+        </w:rPr>
+      </w:pPr>
+    </w:p>
+    <w:p>
+      <w:pPr>
+        <w:spacing w:after="0"/>
+        <w:rPr>
+          <w:rFonts w:ascii="Times New Roman" w:hAnsi="Times New Roman" w:cs="Times New Roman"/>
+          <w:sz w:val="24"/>
+          <w:szCs w:val="24"/>
+        </w:rPr>
+      </w:pPr>
+    </w:p>
+    <w:p>
+      <w:pPr>
+        <w:spacing w:after="0"/>
+        <w:rPr>
+          <w:rFonts w:ascii="Times New Roman" w:hAnsi="Times New Roman" w:cs="Times New Roman"/>
+          <w:sz w:val="24"/>
+          <w:szCs w:val="24"/>
+        </w:rPr>
+      </w:pPr>
+      <w:r>
+        <w:rPr>
+          <w:rFonts w:ascii="Times New Roman" w:hAnsi="Times New Roman" w:cs="Times New Roman"/>
+          <w:sz w:val="24"/>
+          <w:szCs w:val="24"/>
+        </w:rPr>
+        <w:t>2.Lista pentru</w:t>
+      </w:r>
+      <w:r>
+        <w:rPr>
+          <w:rFonts w:ascii="Times New Roman" w:hAnsi="Times New Roman" w:cs="Times New Roman"/>
+          <w:sz w:val="24"/>
+          <w:szCs w:val="24"/>
+        </w:rPr>
+        <w:t xml:space="preserve"> control incarcare:</w:t>
+      </w:r>
+    </w:p>
+    <w:p>
+      <w:pPr>
+        <w:spacing w:after="0"/>
+        <w:rPr>
+          <w:rFonts w:ascii="Times New Roman" w:hAnsi="Times New Roman" w:cs="Times New Roman"/>
+          <w:sz w:val="24"/>
+          <w:szCs w:val="24"/>
+        </w:rPr>
+      </w:pPr>
+      <w:r>
+        <w:rPr>
+          <w:rFonts w:ascii="Times New Roman" w:hAnsi="Times New Roman" w:cs="Times New Roman"/>
+          <w:sz w:val="24"/>
+          <w:szCs w:val="24"/>
+        </w:rPr>
+        <w:t xml:space="preserve">    </w:t>
+      </w:r>
+    </w:p>
+    <w:p>
+      <w:pPr>
+        <w:spacing w:after="0"/>
+        <w:rPr>
+          <w:rFonts w:ascii="Times New Roman" w:hAnsi="Times New Roman" w:cs="Times New Roman"/>
+          <w:sz w:val="24"/>
+          <w:szCs w:val="24"/>
+        </w:rPr>
+      </w:pPr>
+      <w:r>
+        <w:rPr>
+          <w:rFonts w:ascii="Times New Roman" w:hAnsi="Times New Roman" w:cs="Times New Roman"/>
+          <w:sz w:val="24"/>
+          <w:szCs w:val="24"/>
+        </w:rPr>
+        <w:t xml:space="preserve">        -  1 convertor tensiune panou solar;</w:t>
+      </w:r>
+    </w:p>
+    <w:p>
+      <w:pPr>
+        <w:spacing w:after="0"/>
+        <w:rPr>
+          <w:rFonts w:ascii="Times New Roman" w:hAnsi="Times New Roman" w:cs="Times New Roman"/>
+          <w:sz w:val="24"/>
+          <w:szCs w:val="24"/>
+        </w:rPr>
+      </w:pPr>
+      <w:r>
+        <w:rPr>
+          <w:rFonts w:ascii="Times New Roman" w:hAnsi="Times New Roman" w:cs="Times New Roman"/>
+          <w:sz w:val="24"/>
+          <w:szCs w:val="24"/>
+        </w:rPr>
+        <w:t xml:space="preserve">        -  1 convertor mini360;</w:t>
+      </w:r>
+    </w:p>
+    <w:p>
+      <w:pPr>
+        <w:spacing w:after="0"/>
+        <w:rPr>
+          <w:rFonts w:ascii="Times New Roman" w:hAnsi="Times New Roman" w:cs="Times New Roman"/>
+          <w:sz w:val="24"/>
+          <w:szCs w:val="24"/>
+        </w:rPr>
+      </w:pPr>
+      <w:r>
+        <w:rPr>
+          <w:rFonts w:ascii="Times New Roman" w:hAnsi="Times New Roman" w:cs="Times New Roman"/>
+          <w:sz w:val="24"/>
+          <w:szCs w:val="24"/>
+        </w:rPr>
+        <w:t xml:space="preserve">        -  1 socluAVR ISP;</w:t>
+      </w:r>
+    </w:p>
+    <w:p>
+      <w:pPr>
+        <w:spacing w:after="0"/>
+        <w:rPr>
+          <w:rFonts w:ascii="Times New Roman" w:hAnsi="Times New Roman" w:cs="Times New Roman"/>
+          <w:sz w:val="24"/>
+          <w:szCs w:val="24"/>
+        </w:rPr>
+      </w:pPr>
+      <w:r>
+        <w:rPr>
+          <w:rFonts w:ascii="Times New Roman" w:hAnsi="Times New Roman" w:cs="Times New Roman"/>
+          <w:sz w:val="24"/>
+          <w:szCs w:val="24"/>
+        </w:rPr>
+        <w:t xml:space="preserve">        -  2 conectori  jack;</w:t>
+      </w:r>
+    </w:p>
+    <w:p>
+      <w:pPr>
+        <w:spacing w:after="0"/>
+        <w:rPr>
+          <w:rFonts w:ascii="Times New Roman" w:hAnsi="Times New Roman" w:cs="Times New Roman"/>
+          <w:sz w:val="24"/>
+          <w:szCs w:val="24"/>
+        </w:rPr>
+      </w:pPr>
+      <w:r>
+        <w:rPr>
+          <w:rFonts w:ascii="Times New Roman" w:hAnsi="Times New Roman" w:cs="Times New Roman"/>
+          <w:sz w:val="24"/>
+          <w:szCs w:val="24"/>
+        </w:rPr>
+        <w:t xml:space="preserve">        -  2 diode redresoare;</w:t>
+      </w:r>
+    </w:p>
+    <w:p>
+      <w:pPr>
+        <w:spacing w:after="0"/>
+        <w:rPr>
+          <w:rFonts w:ascii="Times New Roman" w:hAnsi="Times New Roman" w:cs="Times New Roman"/>
+          <w:sz w:val="24"/>
+          <w:szCs w:val="24"/>
+        </w:rPr>
+      </w:pPr>
+      <w:r>
+        <w:rPr>
+          <w:rFonts w:ascii="Times New Roman" w:hAnsi="Times New Roman" w:cs="Times New Roman"/>
+          <w:sz w:val="24"/>
+          <w:szCs w:val="24"/>
+        </w:rPr>
+        <w:t xml:space="preserve">        -  2 rezistente de 10k;</w:t>
+      </w:r>
+    </w:p>
+    <w:p>
+      <w:pPr>
+        <w:spacing w:after="0"/>
+        <w:rPr>
+          <w:rFonts w:ascii="Times New Roman" w:hAnsi="Times New Roman" w:cs="Times New Roman"/>
+          <w:sz w:val="24"/>
+          <w:szCs w:val="24"/>
+        </w:rPr>
+      </w:pPr>
+      <w:r>
+        <w:rPr>
+          <w:rFonts w:ascii="Times New Roman" w:hAnsi="Times New Roman" w:cs="Times New Roman"/>
+          <w:sz w:val="24"/>
+          <w:szCs w:val="24"/>
+        </w:rPr>
+        <w:t xml:space="preserve">        -  2 rezistente de 3k;</w:t>
+      </w:r>
+    </w:p>
+    <w:p>
+      <w:pPr>
+        <w:spacing w:after="0"/>
+        <w:rPr>
+          <w:rFonts w:ascii="Times New Roman" w:hAnsi="Times New Roman" w:cs="Times New Roman"/>
+          <w:sz w:val="24"/>
+          <w:szCs w:val="24"/>
+        </w:rPr>
+      </w:pPr>
+      <w:r>
+        <w:rPr>
+          <w:rFonts w:ascii="Times New Roman" w:hAnsi="Times New Roman" w:cs="Times New Roman"/>
+          <w:sz w:val="24"/>
+          <w:szCs w:val="24"/>
+        </w:rPr>
+        <w:t xml:space="preserve">        -  1 rezistenta de 1.1k;</w:t>
+      </w:r>
+    </w:p>
+    <w:p>
+      <w:pPr>
+        <w:spacing w:after="0"/>
+        <w:rPr>
+          <w:rFonts w:ascii="Times New Roman" w:hAnsi="Times New Roman" w:cs="Times New Roman"/>
+          <w:sz w:val="24"/>
+          <w:szCs w:val="24"/>
+        </w:rPr>
+      </w:pPr>
+      <w:r>
+        <w:rPr>
+          <w:rFonts w:ascii="Times New Roman" w:hAnsi="Times New Roman" w:cs="Times New Roman"/>
+          <w:sz w:val="24"/>
+          <w:szCs w:val="24"/>
+        </w:rPr>
+        <w:t xml:space="preserve">        -  1 rezistenta de 120k;</w:t>
+      </w:r>
+    </w:p>
+    <w:p>
+      <w:pPr>
+        <w:spacing w:after="0"/>
+        <w:rPr>
+          <w:rFonts w:ascii="Times New Roman" w:hAnsi="Times New Roman" w:cs="Times New Roman"/>
+          <w:sz w:val="24"/>
+          <w:szCs w:val="24"/>
+        </w:rPr>
+      </w:pPr>
+      <w:r>
+        <w:rPr>
+          <w:rFonts w:ascii="Times New Roman" w:hAnsi="Times New Roman" w:cs="Times New Roman"/>
+          <w:sz w:val="24"/>
+          <w:szCs w:val="24"/>
+        </w:rPr>
+        <w:t xml:space="preserve">        -  1 condensator de 100nF;</w:t>
+      </w:r>
+    </w:p>
+    <w:p>
+      <w:pPr>
+        <w:spacing w:after="0"/>
+        <w:rPr>
+          <w:rFonts w:ascii="Times New Roman" w:hAnsi="Times New Roman" w:cs="Times New Roman"/>
+          <w:sz w:val="24"/>
+          <w:szCs w:val="24"/>
+        </w:rPr>
+      </w:pPr>
+      <w:r>
+        <w:rPr>
+          <w:rFonts w:ascii="Times New Roman" w:hAnsi="Times New Roman" w:cs="Times New Roman"/>
+          <w:sz w:val="24"/>
+          <w:szCs w:val="24"/>
+        </w:rPr>
+        <w:t xml:space="preserve">        -  2 condensatoare de 330nF;</w:t>
+      </w:r>
+    </w:p>
+    <w:p>
+      <w:pPr>
+        <w:spacing w:after="0"/>
+        <w:rPr>
+          <w:rFonts w:ascii="Times New Roman" w:hAnsi="Times New Roman" w:cs="Times New Roman"/>
+          <w:sz w:val="24"/>
+          <w:szCs w:val="24"/>
+        </w:rPr>
+      </w:pPr>
+      <w:r>
+        <w:rPr>
+          <w:rFonts w:ascii="Times New Roman" w:hAnsi="Times New Roman" w:cs="Times New Roman"/>
+          <w:sz w:val="24"/>
+          <w:szCs w:val="24"/>
+        </w:rPr>
+        <w:t xml:space="preserve">        -  2 switch-uri;</w:t>
+      </w:r>
+    </w:p>
+    <w:p>
+      <w:pPr>
+        <w:spacing w:after="0"/>
+        <w:rPr>
+          <w:rFonts w:ascii="Times New Roman" w:hAnsi="Times New Roman" w:cs="Times New Roman"/>
+          <w:sz w:val="24"/>
+          <w:szCs w:val="24"/>
+        </w:rPr>
+      </w:pPr>
+      <w:r>
+        <w:rPr>
+          <w:rFonts w:ascii="Times New Roman" w:hAnsi="Times New Roman" w:cs="Times New Roman"/>
+          <w:sz w:val="24"/>
+          <w:szCs w:val="24"/>
+        </w:rPr>
+        <w:t xml:space="preserve">        -   1 releu;</w:t>
+      </w:r>
+    </w:p>
+    <w:p>
+      <w:pPr>
+        <w:spacing w:after="0"/>
+        <w:rPr>
+          <w:rFonts w:ascii="Times New Roman" w:hAnsi="Times New Roman" w:cs="Times New Roman"/>
+          <w:sz w:val="24"/>
+          <w:szCs w:val="24"/>
+        </w:rPr>
+      </w:pPr>
+    </w:p>
+    <w:p>
+      <w:pPr>
+        <w:spacing w:after="0"/>
+        <w:rPr>
+          <w:rFonts w:ascii="Times New Roman" w:hAnsi="Times New Roman" w:cs="Times New Roman"/>
+          <w:sz w:val="24"/>
+          <w:szCs w:val="24"/>
+        </w:rPr>
+      </w:pPr>
+    </w:p>
+    <w:p>
+      <w:pPr>
+        <w:spacing w:after="0"/>
+        <w:rPr>
+          <w:rFonts w:ascii="Times New Roman" w:hAnsi="Times New Roman" w:cs="Times New Roman"/>
+          <w:sz w:val="24"/>
+          <w:szCs w:val="24"/>
+        </w:rPr>
+      </w:pPr>
+      <w:r>
+        <w:rPr>
+          <w:rFonts w:ascii="Times New Roman" w:hAnsi="Times New Roman" w:cs="Times New Roman"/>
+          <w:sz w:val="24"/>
+          <w:szCs w:val="24"/>
+        </w:rPr>
+        <w:t>3.Lista pentru</w:t>
+      </w:r>
+      <w:r>
+        <w:rPr>
+          <w:rFonts w:ascii="Times New Roman" w:hAnsi="Times New Roman" w:cs="Times New Roman"/>
+          <w:sz w:val="24"/>
+          <w:szCs w:val="24"/>
+        </w:rPr>
+        <w:t xml:space="preserve"> microcontroler:</w:t>
+      </w:r>
+    </w:p>
+    <w:p>
+      <w:pPr>
+        <w:spacing w:after="0"/>
+        <w:rPr>
+          <w:rFonts w:ascii="Times New Roman" w:hAnsi="Times New Roman" w:cs="Times New Roman"/>
+          <w:sz w:val="24"/>
+          <w:szCs w:val="24"/>
+        </w:rPr>
+      </w:pPr>
+    </w:p>
+    <w:p>
+      <w:pPr>
+        <w:pStyle w:val="ListParagraph"/>
+        <w:numPr>
+          <w:ilvl w:val="0"/>
+          <w:numId w:val="4"/>
+        </w:numPr>
+        <w:spacing w:after="0"/>
+        <w:rPr>
+          <w:rFonts w:ascii="Times New Roman" w:hAnsi="Times New Roman" w:cs="Times New Roman"/>
+          <w:sz w:val="24"/>
+          <w:szCs w:val="24"/>
+        </w:rPr>
+      </w:pPr>
+      <w:r>
+        <w:rPr>
+          <w:rFonts w:ascii="Times New Roman" w:hAnsi="Times New Roman" w:cs="Times New Roman"/>
+          <w:sz w:val="24"/>
+          <w:szCs w:val="24"/>
+        </w:rPr>
+        <w:t>1 microcontroller ATMEGA 32A;</w:t>
+      </w:r>
+    </w:p>
+    <w:p>
+      <w:pPr>
+        <w:pStyle w:val="ListParagraph"/>
+        <w:numPr>
+          <w:ilvl w:val="0"/>
+          <w:numId w:val="4"/>
+        </w:numPr>
+        <w:spacing w:after="0"/>
+        <w:rPr>
+          <w:rFonts w:ascii="Times New Roman" w:hAnsi="Times New Roman" w:cs="Times New Roman"/>
+          <w:sz w:val="24"/>
+          <w:szCs w:val="24"/>
+        </w:rPr>
+      </w:pPr>
+      <w:r>
+        <w:rPr>
+          <w:rFonts w:ascii="Times New Roman" w:hAnsi="Times New Roman" w:cs="Times New Roman"/>
+          <w:sz w:val="24"/>
+          <w:szCs w:val="24"/>
+        </w:rPr>
+        <w:t>1 adaptor display;</w:t>
+      </w:r>
+    </w:p>
+    <w:p>
+      <w:pPr>
+        <w:pStyle w:val="ListParagraph"/>
+        <w:numPr>
+          <w:ilvl w:val="0"/>
+          <w:numId w:val="4"/>
+        </w:numPr>
+        <w:spacing w:after="0"/>
+        <w:rPr>
+          <w:rFonts w:ascii="Times New Roman" w:hAnsi="Times New Roman" w:cs="Times New Roman"/>
+          <w:sz w:val="24"/>
+          <w:szCs w:val="24"/>
+        </w:rPr>
+      </w:pPr>
+      <w:r>
+        <w:rPr>
+          <w:rFonts w:ascii="Times New Roman" w:hAnsi="Times New Roman" w:cs="Times New Roman"/>
+          <w:sz w:val="24"/>
+          <w:szCs w:val="24"/>
+        </w:rPr>
+        <w:t>3 socluri AVR ISP;</w:t>
+      </w:r>
+    </w:p>
+    <w:p>
+      <w:pPr>
+        <w:pStyle w:val="ListParagraph"/>
+        <w:numPr>
+          <w:ilvl w:val="0"/>
+          <w:numId w:val="4"/>
+        </w:numPr>
+        <w:spacing w:after="0"/>
+        <w:rPr>
+          <w:rFonts w:ascii="Times New Roman" w:hAnsi="Times New Roman" w:cs="Times New Roman"/>
+          <w:sz w:val="24"/>
+          <w:szCs w:val="24"/>
+        </w:rPr>
+      </w:pPr>
+      <w:r>
+        <w:rPr>
+          <w:rFonts w:ascii="Times New Roman" w:hAnsi="Times New Roman" w:cs="Times New Roman"/>
+          <w:sz w:val="24"/>
+          <w:szCs w:val="24"/>
+        </w:rPr>
+        <w:t>6 pini 1x8 ;</w:t>
+      </w:r>
+    </w:p>
+    <w:p>
+      <w:pPr>
+        <w:pStyle w:val="ListParagraph"/>
+        <w:numPr>
+          <w:ilvl w:val="0"/>
+          <w:numId w:val="4"/>
+        </w:numPr>
+        <w:spacing w:after="0"/>
+        <w:rPr>
+          <w:rFonts w:ascii="Times New Roman" w:hAnsi="Times New Roman" w:cs="Times New Roman"/>
+          <w:sz w:val="24"/>
+          <w:szCs w:val="24"/>
+        </w:rPr>
+      </w:pPr>
+      <w:r>
+        <w:rPr>
+          <w:rFonts w:ascii="Times New Roman" w:hAnsi="Times New Roman" w:cs="Times New Roman"/>
+          <w:sz w:val="24"/>
+          <w:szCs w:val="24"/>
+        </w:rPr>
+        <w:t>1 rezistenta de 10k;</w:t>
+      </w:r>
+    </w:p>
+    <w:p>
+      <w:pPr>
+        <w:pStyle w:val="ListParagraph"/>
+        <w:numPr>
+          <w:ilvl w:val="0"/>
+          <w:numId w:val="4"/>
+        </w:numPr>
+        <w:spacing w:after="0"/>
+        <w:rPr>
+          <w:rFonts w:ascii="Times New Roman" w:hAnsi="Times New Roman" w:cs="Times New Roman"/>
+          <w:sz w:val="24"/>
+          <w:szCs w:val="24"/>
+        </w:rPr>
+      </w:pPr>
+      <w:r>
+        <w:rPr>
+          <w:rFonts w:ascii="Times New Roman" w:hAnsi="Times New Roman" w:cs="Times New Roman"/>
+          <w:sz w:val="24"/>
+          <w:szCs w:val="24"/>
+        </w:rPr>
+        <w:t>1 condensator electrolitic 470 uF;</w:t>
+      </w:r>
+    </w:p>
+    <w:p>
+      <w:pPr>
+        <w:pStyle w:val="ListParagraph"/>
+        <w:numPr>
+          <w:ilvl w:val="0"/>
+          <w:numId w:val="4"/>
+        </w:numPr>
+        <w:spacing w:after="0"/>
+        <w:rPr>
+          <w:rFonts w:ascii="Times New Roman" w:hAnsi="Times New Roman" w:cs="Times New Roman"/>
+          <w:sz w:val="24"/>
+          <w:szCs w:val="24"/>
+        </w:rPr>
+      </w:pPr>
+      <w:r>
+        <w:rPr>
+          <w:rFonts w:ascii="Times New Roman" w:hAnsi="Times New Roman" w:cs="Times New Roman"/>
+          <w:sz w:val="24"/>
+          <w:szCs w:val="24"/>
+        </w:rPr>
+        <w:t>1  conector jack;</w:t>
+      </w:r>
+    </w:p>
+    <w:p>
+      <w:pPr>
+        <w:pStyle w:val="ListParagraph"/>
+        <w:numPr>
+          <w:ilvl w:val="0"/>
+          <w:numId w:val="4"/>
+        </w:numPr>
+        <w:spacing w:after="0"/>
+        <w:rPr>
+          <w:rFonts w:ascii="Times New Roman" w:hAnsi="Times New Roman" w:cs="Times New Roman"/>
+          <w:sz w:val="24"/>
+          <w:szCs w:val="24"/>
+        </w:rPr>
+      </w:pPr>
+      <w:r>
+        <w:rPr>
+          <w:rFonts w:ascii="Times New Roman" w:hAnsi="Times New Roman" w:cs="Times New Roman"/>
+          <w:sz w:val="24"/>
+          <w:szCs w:val="24"/>
+        </w:rPr>
+        <w:t>1 regulator liniar 7805;</w:t>
+      </w:r>
+    </w:p>
+    <w:p>
+      <w:pPr>
+        <w:pStyle w:val="ListParagraph"/>
+        <w:numPr>
+          <w:ilvl w:val="0"/>
+          <w:numId w:val="4"/>
+        </w:numPr>
+        <w:spacing w:after="0"/>
+        <w:rPr>
+          <w:rFonts w:ascii="Times New Roman" w:hAnsi="Times New Roman" w:cs="Times New Roman"/>
+          <w:sz w:val="24"/>
+          <w:szCs w:val="24"/>
+        </w:rPr>
+      </w:pPr>
+      <w:r>
+        <w:rPr>
+          <w:rFonts w:ascii="Times New Roman" w:hAnsi="Times New Roman" w:cs="Times New Roman"/>
+          <w:sz w:val="24"/>
+          <w:szCs w:val="24"/>
+        </w:rPr>
+        <w:t>1 radiator;</w:t>
+      </w:r>
+    </w:p>
+    <w:p>
+      <w:pPr>
+        <w:pStyle w:val="ListParagraph"/>
+        <w:numPr>
+          <w:ilvl w:val="0"/>
+          <w:numId w:val="4"/>
+        </w:numPr>
+        <w:spacing w:after="0"/>
+        <w:rPr>
+          <w:rFonts w:ascii="Times New Roman" w:hAnsi="Times New Roman" w:cs="Times New Roman"/>
+          <w:sz w:val="24"/>
+          <w:szCs w:val="24"/>
+        </w:rPr>
+      </w:pPr>
+      <w:r>
+        <w:rPr>
+          <w:rFonts w:ascii="Times New Roman" w:hAnsi="Times New Roman" w:cs="Times New Roman"/>
+          <w:sz w:val="24"/>
+          <w:szCs w:val="24"/>
+        </w:rPr>
+        <w:t>2 switch-uri;</w:t>
+      </w:r>
+    </w:p>
+    <w:p>
+      <w:pPr>
+        <w:spacing w:after="0"/>
+        <w:rPr>
+          <w:rFonts w:ascii="Times New Roman" w:hAnsi="Times New Roman" w:cs="Times New Roman"/>
+          <w:b/>
+          <w:sz w:val="24"/>
+          <w:szCs w:val="24"/>
+        </w:rPr>
+      </w:pPr>
+      <w:r>
+        <w:rPr>
+          <w:rFonts w:ascii="Times New Roman" w:hAnsi="Times New Roman" w:cs="Times New Roman"/>
+          <w:b/>
+          <w:sz w:val="24"/>
+          <w:szCs w:val="24"/>
+        </w:rPr>
+        <w:lastRenderedPageBreak/>
+        <w:t xml:space="preserve">      1.4  Schematic proiect:</w:t>
+      </w:r>
+    </w:p>
+    <w:p>
+      <w:pPr>
+        <w:spacing w:after="0"/>
+        <w:rPr>
+          <w:rFonts w:ascii="Times New Roman" w:hAnsi="Times New Roman" w:cs="Times New Roman"/>
+          <w:b/>
+          <w:sz w:val="24"/>
+          <w:szCs w:val="24"/>
+        </w:rPr>
+      </w:pPr>
+    </w:p>
+    <w:p>
+      <w:pPr>
+        <w:spacing w:after="0"/>
+        <w:rPr>
+          <w:rFonts w:ascii="Times New Roman" w:hAnsi="Times New Roman" w:cs="Times New Roman"/>
+          <w:b/>
+          <w:sz w:val="24"/>
+          <w:szCs w:val="24"/>
+        </w:rPr>
+      </w:pPr>
+    </w:p>
+    <w:p>
+      <w:pPr>
+        <w:rPr>
+          <w:rFonts w:ascii="Times New Roman" w:hAnsi="Times New Roman" w:cs="Times New Roman"/>
+          <w:sz w:val="24"/>
+          <w:szCs w:val="24"/>
+        </w:rPr>
+      </w:pPr>
+      <w:r>
+        <w:rPr>
+          <w:rFonts w:ascii="Times New Roman" w:hAnsi="Times New Roman" w:cs="Times New Roman"/>
+          <w:b/>
+          <w:sz w:val="24"/>
+          <w:szCs w:val="24"/>
+        </w:rPr>
+        <w:t xml:space="preserve"> </w:t>
+      </w:r>
+      <w:r>
+        <w:rPr>
+          <w:rFonts w:ascii="Times New Roman" w:hAnsi="Times New Roman" w:cs="Times New Roman"/>
+          <w:sz w:val="24"/>
+          <w:szCs w:val="24"/>
+        </w:rPr>
+        <w:t>In figura 2 se da schematicul pentru microcontroler:</w:t>
+      </w:r>
+    </w:p>
+    <w:p>
+      <w:pPr>
+        <w:rPr>
+          <w:rFonts w:ascii="Times New Roman" w:hAnsi="Times New Roman" w:cs="Times New Roman"/>
+          <w:sz w:val="24"/>
+          <w:szCs w:val="24"/>
+        </w:rPr>
+      </w:pPr>
+      <w:r>
+        <w:rPr>
+          <w:rFonts w:ascii="Times New Roman" w:hAnsi="Times New Roman" w:cs="Times New Roman"/>
+          <w:sz w:val="24"/>
+          <w:szCs w:val="24"/>
+          <w:lang w:val="en-US"/>
+        </w:rPr>
+        <w:drawing>
+          <wp:inline distT="0" distB="0" distL="0" distR="0">
+            <wp:extent cx="5943600" cy="4889500"/>
+            <wp:effectExtent l="0" t="0" r="0" b="6350"/>
+            <wp:docPr id="5" name="Picture 5"/>
+            <wp:cNvGraphicFramePr>
+              <a:graphicFrameLocks xmlns:a="http://schemas.openxmlformats.org/drawingml/2006/main" noChangeAspect="1"/>
+            </wp:cNvGraphicFramePr>
+            <a:graphic xmlns:a="http://schemas.openxmlformats.org/drawingml/2006/main">
+              <a:graphicData uri="http://schemas.openxmlformats.org/drawingml/2006/picture">
+                <pic:pic xmlns:pic="http://schemas.openxmlformats.org/drawingml/2006/picture">
+                  <pic:nvPicPr>
+                    <pic:cNvPr id="0" name="Untitled.png"/>
+                    <pic:cNvPicPr/>
+                  </pic:nvPicPr>
+                  <pic:blipFill>
+                    <a:blip r:embed="rId11">
+                      <a:extLst>
+                        <a:ext uri="{28A0092B-C50C-407E-A947-70E740481C1C}">
+                          <a14:useLocalDpi xmlns:a14="http://schemas.microsoft.com/office/drawing/2010/main" val="0"/>
+                        </a:ext>
+                      </a:extLst>
+                    </a:blip>
+                    <a:stretch>
+                      <a:fillRect/>
+                    </a:stretch>
+                  </pic:blipFill>
+                  <pic:spPr>
+                    <a:xfrm>
+                      <a:off x="0" y="0"/>
+                      <a:ext cx="5943600" cy="4889500"/>
+                    </a:xfrm>
+                    <a:prstGeom prst="rect">
+                      <a:avLst/>
+                    </a:prstGeom>
+                  </pic:spPr>
+                </pic:pic>
+              </a:graphicData>
+            </a:graphic>
+          </wp:inline>
+        </w:drawing>
+      </w:r>
+    </w:p>
+    <w:p>
+      <w:r>
+        <w:t>Figura 2.</w:t>
+      </w:r>
+    </w:p>
+    <w:p/>
+    <w:p/>
+    <w:p/>
+    <w:p/>
+    <w:p/>
+    <w:p>
+      <w:pPr>
+        <w:rPr>
+          <w:rFonts w:ascii="Times New Roman" w:hAnsi="Times New Roman" w:cs="Times New Roman"/>
+          <w:sz w:val="24"/>
+          <w:szCs w:val="24"/>
+        </w:rPr>
+      </w:pPr>
+    </w:p>
+    <w:p>
+      <w:pPr>
+        <w:rPr>
+          <w:rFonts w:ascii="Times New Roman" w:hAnsi="Times New Roman" w:cs="Times New Roman"/>
+          <w:sz w:val="24"/>
+          <w:szCs w:val="24"/>
+        </w:rPr>
+      </w:pPr>
+      <w:r>
+        <w:rPr>
+          <w:rFonts w:ascii="Times New Roman" w:hAnsi="Times New Roman" w:cs="Times New Roman"/>
+          <w:sz w:val="24"/>
+          <w:szCs w:val="24"/>
+        </w:rPr>
+        <w:lastRenderedPageBreak/>
+        <w:t>In figura 3 se da schematicul pentru convertor:</w:t>
+      </w:r>
+    </w:p>
+    <w:p>
+      <w:pPr>
+        <w:rPr>
+          <w:rFonts w:ascii="Times New Roman" w:hAnsi="Times New Roman" w:cs="Times New Roman"/>
+          <w:sz w:val="24"/>
+          <w:szCs w:val="24"/>
+        </w:rPr>
+      </w:pPr>
+    </w:p>
+    <w:p>
+      <w:pPr>
+        <w:rPr>
+          <w:rFonts w:ascii="Times New Roman" w:hAnsi="Times New Roman" w:cs="Times New Roman"/>
+          <w:sz w:val="24"/>
+          <w:szCs w:val="24"/>
+        </w:rPr>
+      </w:pPr>
+    </w:p>
+    <w:p>
+      <w:pPr>
+        <w:rPr>
+          <w:rFonts w:ascii="Times New Roman" w:hAnsi="Times New Roman" w:cs="Times New Roman"/>
+          <w:sz w:val="24"/>
+          <w:szCs w:val="24"/>
+        </w:rPr>
+      </w:pPr>
+    </w:p>
+    <w:p>
+      <w:pPr>
+        <w:rPr>
+          <w:rFonts w:ascii="Times New Roman" w:hAnsi="Times New Roman" w:cs="Times New Roman"/>
+          <w:sz w:val="24"/>
+          <w:szCs w:val="24"/>
+        </w:rPr>
+      </w:pPr>
+      <w:r>
+        <w:rPr>
+          <w:rFonts w:ascii="Times New Roman" w:hAnsi="Times New Roman" w:cs="Times New Roman"/>
+          <w:sz w:val="24"/>
+          <w:szCs w:val="24"/>
+          <w:lang w:val="en-US"/>
+        </w:rPr>
+        <w:drawing>
+          <wp:anchor distT="0" distB="0" distL="114300" distR="114300" simplePos="0" relativeHeight="251660288" behindDoc="0" locked="0" layoutInCell="1" allowOverlap="1" wp14:anchorId="219E54FA" wp14:editId="522ED170">
+            <wp:simplePos x="0" y="0"/>
+            <wp:positionH relativeFrom="column">
+              <wp:posOffset>152400</wp:posOffset>
+            </wp:positionH>
+            <wp:positionV relativeFrom="paragraph">
+              <wp:posOffset>-320675</wp:posOffset>
+            </wp:positionV>
+            <wp:extent cx="5943600" cy="5006975"/>
+            <wp:effectExtent l="0" t="0" r="0" b="3175"/>
+            <wp:wrapSquare wrapText="bothSides"/>
+            <wp:docPr id="3" name="Picture 3"/>
+            <wp:cNvGraphicFramePr>
+              <a:graphicFrameLocks xmlns:a="http://schemas.openxmlformats.org/drawingml/2006/main" noChangeAspect="1"/>
+            </wp:cNvGraphicFramePr>
+            <a:graphic xmlns:a="http://schemas.openxmlformats.org/drawingml/2006/main">
+              <a:graphicData uri="http://schemas.openxmlformats.org/drawingml/2006/picture">
+                <pic:pic xmlns:pic="http://schemas.openxmlformats.org/drawingml/2006/picture">
+                  <pic:nvPicPr>
+                    <pic:cNvPr id="0" name="Untitled.png"/>
+                    <pic:cNvPicPr/>
+                  </pic:nvPicPr>
+                  <pic:blipFill>
+                    <a:blip r:embed="rId12">
+                      <a:extLst>
+                        <a:ext uri="{28A0092B-C50C-407E-A947-70E740481C1C}">
+                          <a14:useLocalDpi xmlns:a14="http://schemas.microsoft.com/office/drawing/2010/main" val="0"/>
+                        </a:ext>
+                      </a:extLst>
+                    </a:blip>
+                    <a:stretch>
+                      <a:fillRect/>
+                    </a:stretch>
+                  </pic:blipFill>
+                  <pic:spPr>
+                    <a:xfrm>
+                      <a:off x="0" y="0"/>
+                      <a:ext cx="5943600" cy="5006975"/>
+                    </a:xfrm>
+                    <a:prstGeom prst="rect">
+                      <a:avLst/>
+                    </a:prstGeom>
+                  </pic:spPr>
+                </pic:pic>
+              </a:graphicData>
+            </a:graphic>
+            <wp14:sizeRelH relativeFrom="page">
+              <wp14:pctWidth>0</wp14:pctWidth>
+            </wp14:sizeRelH>
+            <wp14:sizeRelV relativeFrom="page">
+              <wp14:pctHeight>0</wp14:pctHeight>
+            </wp14:sizeRelV>
+          </wp:anchor>
+        </w:drawing>
+      </w:r>
+      <w:r>
+        <w:rPr>
+          <w:rFonts w:ascii="Times New Roman" w:hAnsi="Times New Roman" w:cs="Times New Roman"/>
+          <w:sz w:val="24"/>
+          <w:szCs w:val="24"/>
+        </w:rPr>
+        <w:t>Figura 3.</w:t>
+      </w:r>
+    </w:p>
+    <w:p>
+      <w:pPr>
+        <w:rPr>
+          <w:rFonts w:ascii="Times New Roman" w:hAnsi="Times New Roman" w:cs="Times New Roman"/>
+          <w:sz w:val="24"/>
+          <w:szCs w:val="24"/>
+        </w:rPr>
+      </w:pPr>
+    </w:p>
+    <w:p>
+      <w:pPr>
+        <w:rPr>
+          <w:rFonts w:ascii="Times New Roman" w:hAnsi="Times New Roman" w:cs="Times New Roman"/>
+          <w:sz w:val="24"/>
+          <w:szCs w:val="24"/>
+        </w:rPr>
+      </w:pPr>
+    </w:p>
+    <w:p>
+      <w:pPr>
+        <w:rPr>
+          <w:rFonts w:ascii="Times New Roman" w:hAnsi="Times New Roman" w:cs="Times New Roman"/>
+          <w:sz w:val="24"/>
+          <w:szCs w:val="24"/>
+        </w:rPr>
+      </w:pPr>
+    </w:p>
+    <w:p>
+      <w:pPr>
+        <w:rPr>
+          <w:rFonts w:ascii="Times New Roman" w:hAnsi="Times New Roman" w:cs="Times New Roman"/>
+          <w:sz w:val="24"/>
+          <w:szCs w:val="24"/>
+        </w:rPr>
+      </w:pPr>
+    </w:p>
+    <w:p>
+      <w:pPr>
+        <w:rPr>
+          <w:rFonts w:ascii="Times New Roman" w:hAnsi="Times New Roman" w:cs="Times New Roman"/>
+          <w:sz w:val="24"/>
+          <w:szCs w:val="24"/>
+        </w:rPr>
+      </w:pPr>
+    </w:p>
+    <w:p>
+      <w:pPr>
+        <w:rPr>
+          <w:rFonts w:ascii="Times New Roman" w:hAnsi="Times New Roman" w:cs="Times New Roman"/>
+          <w:sz w:val="24"/>
+          <w:szCs w:val="24"/>
+        </w:rPr>
+      </w:pPr>
+      <w:r>
+        <w:rPr>
+          <w:rFonts w:ascii="Times New Roman" w:hAnsi="Times New Roman" w:cs="Times New Roman"/>
+          <w:sz w:val="24"/>
+          <w:szCs w:val="24"/>
+        </w:rPr>
+        <w:lastRenderedPageBreak/>
+        <w:t>In figura 4 se da schematicul pentru controlul panoului:</w:t>
+      </w:r>
+    </w:p>
+    <w:p>
+      <w:pPr>
+        <w:rPr>
+          <w:rFonts w:ascii="Times New Roman" w:hAnsi="Times New Roman" w:cs="Times New Roman"/>
+          <w:sz w:val="24"/>
+          <w:szCs w:val="24"/>
+        </w:rPr>
+      </w:pPr>
+      <w:r>
+        <w:rPr>
+          <w:rFonts w:ascii="Times New Roman" w:hAnsi="Times New Roman" w:cs="Times New Roman"/>
+          <w:sz w:val="24"/>
+          <w:szCs w:val="24"/>
+          <w:lang w:val="en-US"/>
+        </w:rPr>
+        <w:drawing>
+          <wp:anchor distT="0" distB="0" distL="114300" distR="114300" simplePos="0" relativeHeight="251661312" behindDoc="0" locked="0" layoutInCell="1" allowOverlap="1" wp14:anchorId="64264757" wp14:editId="2B8BC48D">
+            <wp:simplePos x="0" y="0"/>
+            <wp:positionH relativeFrom="column">
+              <wp:posOffset>-95885</wp:posOffset>
+            </wp:positionH>
+            <wp:positionV relativeFrom="paragraph">
+              <wp:posOffset>266065</wp:posOffset>
+            </wp:positionV>
+            <wp:extent cx="5464810" cy="7006590"/>
+            <wp:effectExtent l="0" t="0" r="2540" b="3810"/>
+            <wp:wrapSquare wrapText="bothSides"/>
+            <wp:docPr id="4" name="Picture 4"/>
+            <wp:cNvGraphicFramePr>
+              <a:graphicFrameLocks xmlns:a="http://schemas.openxmlformats.org/drawingml/2006/main" noChangeAspect="1"/>
+            </wp:cNvGraphicFramePr>
+            <a:graphic xmlns:a="http://schemas.openxmlformats.org/drawingml/2006/main">
+              <a:graphicData uri="http://schemas.openxmlformats.org/drawingml/2006/picture">
+                <pic:pic xmlns:pic="http://schemas.openxmlformats.org/drawingml/2006/picture">
+                  <pic:nvPicPr>
+                    <pic:cNvPr id="0" name="Untitled.png"/>
+                    <pic:cNvPicPr/>
+                  </pic:nvPicPr>
+                  <pic:blipFill>
+                    <a:blip r:embed="rId13">
+                      <a:extLst>
+                        <a:ext uri="{28A0092B-C50C-407E-A947-70E740481C1C}">
+                          <a14:useLocalDpi xmlns:a14="http://schemas.microsoft.com/office/drawing/2010/main" val="0"/>
+                        </a:ext>
+                      </a:extLst>
+                    </a:blip>
+                    <a:stretch>
+                      <a:fillRect/>
+                    </a:stretch>
+                  </pic:blipFill>
+                  <pic:spPr>
+                    <a:xfrm>
+                      <a:off x="0" y="0"/>
+                      <a:ext cx="5464810" cy="7006590"/>
+                    </a:xfrm>
+                    <a:prstGeom prst="rect">
+                      <a:avLst/>
+                    </a:prstGeom>
+                  </pic:spPr>
+                </pic:pic>
+              </a:graphicData>
+            </a:graphic>
+            <wp14:sizeRelH relativeFrom="page">
+              <wp14:pctWidth>0</wp14:pctWidth>
+            </wp14:sizeRelH>
+            <wp14:sizeRelV relativeFrom="page">
+              <wp14:pctHeight>0</wp14:pctHeight>
+            </wp14:sizeRelV>
+          </wp:anchor>
+        </w:drawing>
+      </w:r>
+    </w:p>
+    <w:p>
+      <w:pPr>
+        <w:rPr>
+          <w:rFonts w:ascii="Times New Roman" w:hAnsi="Times New Roman" w:cs="Times New Roman"/>
+          <w:sz w:val="24"/>
+          <w:szCs w:val="24"/>
+        </w:rPr>
+      </w:pPr>
+    </w:p>
+    <w:p>
+      <w:pPr>
+        <w:rPr>
+          <w:rFonts w:ascii="Times New Roman" w:hAnsi="Times New Roman" w:cs="Times New Roman"/>
+          <w:sz w:val="24"/>
+          <w:szCs w:val="24"/>
+        </w:rPr>
+      </w:pPr>
+    </w:p>
+    <w:p>
+      <w:pPr>
+        <w:rPr>
+          <w:rFonts w:ascii="Times New Roman" w:hAnsi="Times New Roman" w:cs="Times New Roman"/>
+          <w:sz w:val="24"/>
+          <w:szCs w:val="24"/>
+        </w:rPr>
+      </w:pPr>
+    </w:p>
+    <w:p>
+      <w:pPr>
+        <w:rPr>
+          <w:rFonts w:ascii="Times New Roman" w:hAnsi="Times New Roman" w:cs="Times New Roman"/>
+          <w:sz w:val="24"/>
+          <w:szCs w:val="24"/>
+        </w:rPr>
+      </w:pPr>
+    </w:p>
+    <w:p>
+      <w:pPr>
+        <w:rPr>
+          <w:rFonts w:ascii="Times New Roman" w:hAnsi="Times New Roman" w:cs="Times New Roman"/>
+          <w:sz w:val="24"/>
+          <w:szCs w:val="24"/>
+        </w:rPr>
+      </w:pPr>
+    </w:p>
+    <w:p>
+      <w:pPr>
+        <w:rPr>
+          <w:rFonts w:ascii="Times New Roman" w:hAnsi="Times New Roman" w:cs="Times New Roman"/>
+          <w:sz w:val="24"/>
+          <w:szCs w:val="24"/>
+        </w:rPr>
+      </w:pPr>
+    </w:p>
+    <w:p>
+      <w:pPr>
+        <w:rPr>
+          <w:rFonts w:ascii="Times New Roman" w:hAnsi="Times New Roman" w:cs="Times New Roman"/>
+          <w:sz w:val="24"/>
+          <w:szCs w:val="24"/>
+        </w:rPr>
+      </w:pPr>
+    </w:p>
+    <w:p>
+      <w:pPr>
+        <w:rPr>
+          <w:rFonts w:ascii="Times New Roman" w:hAnsi="Times New Roman" w:cs="Times New Roman"/>
+          <w:sz w:val="24"/>
+          <w:szCs w:val="24"/>
+        </w:rPr>
+      </w:pPr>
+    </w:p>
+    <w:p>
+      <w:pPr>
+        <w:rPr>
+          <w:rFonts w:ascii="Times New Roman" w:hAnsi="Times New Roman" w:cs="Times New Roman"/>
+          <w:sz w:val="24"/>
+          <w:szCs w:val="24"/>
+        </w:rPr>
+      </w:pPr>
+    </w:p>
+    <w:p>
+      <w:pPr>
+        <w:rPr>
+          <w:rFonts w:ascii="Times New Roman" w:hAnsi="Times New Roman" w:cs="Times New Roman"/>
+          <w:sz w:val="24"/>
+          <w:szCs w:val="24"/>
+        </w:rPr>
+      </w:pPr>
+    </w:p>
+    <w:p>
+      <w:pPr>
+        <w:rPr>
+          <w:rFonts w:ascii="Times New Roman" w:hAnsi="Times New Roman" w:cs="Times New Roman"/>
+          <w:sz w:val="24"/>
+          <w:szCs w:val="24"/>
+        </w:rPr>
+      </w:pPr>
+    </w:p>
+    <w:p>
+      <w:pPr>
+        <w:rPr>
+          <w:rFonts w:ascii="Times New Roman" w:hAnsi="Times New Roman" w:cs="Times New Roman"/>
+          <w:sz w:val="24"/>
+          <w:szCs w:val="24"/>
+        </w:rPr>
+      </w:pPr>
+    </w:p>
+    <w:p>
+      <w:pPr>
+        <w:rPr>
+          <w:rFonts w:ascii="Times New Roman" w:hAnsi="Times New Roman" w:cs="Times New Roman"/>
+          <w:sz w:val="24"/>
+          <w:szCs w:val="24"/>
+        </w:rPr>
+      </w:pPr>
+    </w:p>
+    <w:p>
+      <w:pPr>
+        <w:rPr>
+          <w:rFonts w:ascii="Times New Roman" w:hAnsi="Times New Roman" w:cs="Times New Roman"/>
+          <w:sz w:val="24"/>
+          <w:szCs w:val="24"/>
+        </w:rPr>
+      </w:pPr>
+    </w:p>
+    <w:p>
+      <w:pPr>
+        <w:rPr>
+          <w:rFonts w:ascii="Times New Roman" w:hAnsi="Times New Roman" w:cs="Times New Roman"/>
+          <w:sz w:val="24"/>
+          <w:szCs w:val="24"/>
+        </w:rPr>
+      </w:pPr>
+    </w:p>
+    <w:p>
+      <w:pPr>
+        <w:rPr>
+          <w:rFonts w:ascii="Times New Roman" w:hAnsi="Times New Roman" w:cs="Times New Roman"/>
+          <w:sz w:val="24"/>
+          <w:szCs w:val="24"/>
+        </w:rPr>
+      </w:pPr>
+    </w:p>
+    <w:p>
+      <w:pPr>
+        <w:rPr>
+          <w:rFonts w:ascii="Times New Roman" w:hAnsi="Times New Roman" w:cs="Times New Roman"/>
+          <w:sz w:val="24"/>
+          <w:szCs w:val="24"/>
+        </w:rPr>
+      </w:pPr>
+    </w:p>
+    <w:p>
+      <w:pPr>
+        <w:rPr>
+          <w:rFonts w:ascii="Times New Roman" w:hAnsi="Times New Roman" w:cs="Times New Roman"/>
+          <w:sz w:val="24"/>
+          <w:szCs w:val="24"/>
+        </w:rPr>
+      </w:pPr>
+    </w:p>
+    <w:p>
+      <w:pPr>
+        <w:rPr>
+          <w:rFonts w:ascii="Times New Roman" w:hAnsi="Times New Roman" w:cs="Times New Roman"/>
+          <w:sz w:val="24"/>
+          <w:szCs w:val="24"/>
+        </w:rPr>
+      </w:pPr>
+    </w:p>
+    <w:p>
+      <w:pPr>
+        <w:rPr>
+          <w:rFonts w:ascii="Times New Roman" w:hAnsi="Times New Roman" w:cs="Times New Roman"/>
+          <w:sz w:val="24"/>
+          <w:szCs w:val="24"/>
+        </w:rPr>
+      </w:pPr>
+    </w:p>
+    <w:p>
+      <w:pPr>
+        <w:rPr>
+          <w:rFonts w:ascii="Times New Roman" w:hAnsi="Times New Roman" w:cs="Times New Roman"/>
+          <w:sz w:val="24"/>
+          <w:szCs w:val="24"/>
+        </w:rPr>
+      </w:pPr>
+    </w:p>
+    <w:p>
+      <w:pPr>
+        <w:rPr>
+          <w:rFonts w:ascii="Times New Roman" w:hAnsi="Times New Roman" w:cs="Times New Roman"/>
+          <w:sz w:val="24"/>
+          <w:szCs w:val="24"/>
+        </w:rPr>
+      </w:pPr>
+    </w:p>
+    <w:p>
+      <w:pPr>
+        <w:rPr>
+          <w:rFonts w:ascii="Times New Roman" w:hAnsi="Times New Roman" w:cs="Times New Roman"/>
+          <w:sz w:val="24"/>
+          <w:szCs w:val="24"/>
+        </w:rPr>
+      </w:pPr>
+      <w:r>
+        <w:rPr>
+          <w:rFonts w:ascii="Times New Roman" w:hAnsi="Times New Roman" w:cs="Times New Roman"/>
+          <w:sz w:val="24"/>
+          <w:szCs w:val="24"/>
+        </w:rPr>
+        <w:t>Figura 4.</w:t>
+      </w:r>
+    </w:p>
+    <w:p>
+      <w:pPr>
+        <w:rPr>
+          <w:rFonts w:ascii="Times New Roman" w:hAnsi="Times New Roman" w:cs="Times New Roman"/>
+          <w:sz w:val="24"/>
+          <w:szCs w:val="24"/>
+        </w:rPr>
+      </w:pPr>
+    </w:p>
     <w:sectPr>
       <w:pgSz w:w="12240" w:h="15840"/>
       <w:pgMar w:top="1440" w:right="1440" w:bottom="1440" w:left="1440" w:header="720" w:footer="720" w:gutter="0"/>
@@ -3446,6 +6105,119 @@
     </w:lvl>
   </w:abstractNum>
   <w:abstractNum w:abstractNumId="1">
+    <w:nsid w:val="3B014F34"/>
+    <w:multiLevelType w:val="hybridMultilevel"/>
+    <w:tmpl w:val="8B14F1AA"/>
+    <w:lvl w:ilvl="0" w:tplc="63E48248">
+      <w:start w:val="3"/>
+      <w:numFmt w:val="bullet"/>
+      <w:lvlText w:val="-"/>
+      <w:lvlJc w:val="left"/>
+      <w:pPr>
+        <w:ind w:left="810" w:hanging="360"/>
+      </w:pPr>
+      <w:rPr>
+        <w:rFonts w:ascii="Calibri" w:eastAsiaTheme="minorHAnsi" w:hAnsi="Calibri" w:cs="Calibri" w:hint="default"/>
+      </w:rPr>
+    </w:lvl>
+    <w:lvl w:ilvl="1" w:tplc="04090003" w:tentative="1">
+      <w:start w:val="1"/>
+      <w:numFmt w:val="bullet"/>
+      <w:lvlText w:val="o"/>
+      <w:lvlJc w:val="left"/>
+      <w:pPr>
+        <w:ind w:left="1530" w:hanging="360"/>
+      </w:pPr>
+      <w:rPr>
+        <w:rFonts w:ascii="Courier New" w:hAnsi="Courier New" w:cs="Courier New" w:hint="default"/>
+      </w:rPr>
+    </w:lvl>
+    <w:lvl w:ilvl="2" w:tplc="04090005" w:tentative="1">
+      <w:start w:val="1"/>
+      <w:numFmt w:val="bullet"/>
+      <w:lvlText w:val=""/>
+      <w:lvlJc w:val="left"/>
+      <w:pPr>
+        <w:ind w:left="2250" w:hanging="360"/>
+      </w:pPr>
+      <w:rPr>
+        <w:rFonts w:ascii="Wingdings" w:hAnsi="Wingdings" w:hint="default"/>
+      </w:rPr>
+    </w:lvl>
+    <w:lvl w:ilvl="3" w:tplc="04090001" w:tentative="1">
+      <w:start w:val="1"/>
+      <w:numFmt w:val="bullet"/>
+      <w:lvlText w:val=""/>
+      <w:lvlJc w:val="left"/>
+      <w:pPr>
+        <w:ind w:left="2970" w:hanging="360"/>
+      </w:pPr>
+      <w:rPr>
+        <w:rFonts w:ascii="Symbol" w:hAnsi="Symbol" w:hint="default"/>
+      </w:rPr>
+    </w:lvl>
+    <w:lvl w:ilvl="4" w:tplc="04090003" w:tentative="1">
+      <w:start w:val="1"/>
+      <w:numFmt w:val="bullet"/>
+      <w:lvlText w:val="o"/>
+      <w:lvlJc w:val="left"/>
+      <w:pPr>
+        <w:ind w:left="3690" w:hanging="360"/>
+      </w:pPr>
+      <w:rPr>
+        <w:rFonts w:ascii="Courier New" w:hAnsi="Courier New" w:cs="Courier New" w:hint="default"/>
+      </w:rPr>
+    </w:lvl>
+    <w:lvl w:ilvl="5" w:tplc="04090005" w:tentative="1">
+      <w:start w:val="1"/>
+      <w:numFmt w:val="bullet"/>
+      <w:lvlText w:val=""/>
+      <w:lvlJc w:val="left"/>
+      <w:pPr>
+        <w:ind w:left="4410" w:hanging="360"/>
+      </w:pPr>
+      <w:rPr>
+        <w:rFonts w:ascii="Wingdings" w:hAnsi="Wingdings" w:hint="default"/>
+      </w:rPr>
+    </w:lvl>
+    <w:lvl w:ilvl="6" w:tplc="04090001" w:tentative="1">
+      <w:start w:val="1"/>
+      <w:numFmt w:val="bullet"/>
+      <w:lvlText w:val=""/>
+      <w:lvlJc w:val="left"/>
+      <w:pPr>
+        <w:ind w:left="5130" w:hanging="360"/>
+      </w:pPr>
+      <w:rPr>
+        <w:rFonts w:ascii="Symbol" w:hAnsi="Symbol" w:hint="default"/>
+      </w:rPr>
+    </w:lvl>
+    <w:lvl w:ilvl="7" w:tplc="04090003" w:tentative="1">
+      <w:start w:val="1"/>
+      <w:numFmt w:val="bullet"/>
+      <w:lvlText w:val="o"/>
+      <w:lvlJc w:val="left"/>
+      <w:pPr>
+        <w:ind w:left="5850" w:hanging="360"/>
+      </w:pPr>
+      <w:rPr>
+        <w:rFonts w:ascii="Courier New" w:hAnsi="Courier New" w:cs="Courier New" w:hint="default"/>
+      </w:rPr>
+    </w:lvl>
+    <w:lvl w:ilvl="8" w:tplc="04090005" w:tentative="1">
+      <w:start w:val="1"/>
+      <w:numFmt w:val="bullet"/>
+      <w:lvlText w:val=""/>
+      <w:lvlJc w:val="left"/>
+      <w:pPr>
+        <w:ind w:left="6570" w:hanging="360"/>
+      </w:pPr>
+      <w:rPr>
+        <w:rFonts w:ascii="Wingdings" w:hAnsi="Wingdings" w:hint="default"/>
+      </w:rPr>
+    </w:lvl>
+  </w:abstractNum>
+  <w:abstractNum w:abstractNumId="2">
     <w:nsid w:val="47F66CA9"/>
     <w:multiLevelType w:val="hybridMultilevel"/>
     <w:tmpl w:val="56C2D1D2"/>
@@ -3535,7 +6307,96 @@
       </w:pPr>
     </w:lvl>
   </w:abstractNum>
-  <w:abstractNum w:abstractNumId="2">
+  <w:abstractNum w:abstractNumId="3">
+    <w:nsid w:val="48F81D90"/>
+    <w:multiLevelType w:val="hybridMultilevel"/>
+    <w:tmpl w:val="93FCBA28"/>
+    <w:lvl w:ilvl="0" w:tplc="CD5E408C">
+      <w:start w:val="1"/>
+      <w:numFmt w:val="decimal"/>
+      <w:lvlText w:val="%1."/>
+      <w:lvlJc w:val="left"/>
+      <w:pPr>
+        <w:ind w:left="660" w:hanging="360"/>
+      </w:pPr>
+      <w:rPr>
+        <w:rFonts w:hint="default"/>
+      </w:rPr>
+    </w:lvl>
+    <w:lvl w:ilvl="1" w:tplc="04090019" w:tentative="1">
+      <w:start w:val="1"/>
+      <w:numFmt w:val="lowerLetter"/>
+      <w:lvlText w:val="%2."/>
+      <w:lvlJc w:val="left"/>
+      <w:pPr>
+        <w:ind w:left="1380" w:hanging="360"/>
+      </w:pPr>
+    </w:lvl>
+    <w:lvl w:ilvl="2" w:tplc="0409001B" w:tentative="1">
+      <w:start w:val="1"/>
+      <w:numFmt w:val="lowerRoman"/>
+      <w:lvlText w:val="%3."/>
+      <w:lvlJc w:val="right"/>
+      <w:pPr>
+        <w:ind w:left="2100" w:hanging="180"/>
+      </w:pPr>
+    </w:lvl>
+    <w:lvl w:ilvl="3" w:tplc="0409000F" w:tentative="1">
+      <w:start w:val="1"/>
+      <w:numFmt w:val="decimal"/>
+      <w:lvlText w:val="%4."/>
+      <w:lvlJc w:val="left"/>
+      <w:pPr>
+        <w:ind w:left="2820" w:hanging="360"/>
+      </w:pPr>
+    </w:lvl>
+    <w:lvl w:ilvl="4" w:tplc="04090019" w:tentative="1">
+      <w:start w:val="1"/>
+      <w:numFmt w:val="lowerLetter"/>
+      <w:lvlText w:val="%5."/>
+      <w:lvlJc w:val="left"/>
+      <w:pPr>
+        <w:ind w:left="3540" w:hanging="360"/>
+      </w:pPr>
+    </w:lvl>
+    <w:lvl w:ilvl="5" w:tplc="0409001B" w:tentative="1">
+      <w:start w:val="1"/>
+      <w:numFmt w:val="lowerRoman"/>
+      <w:lvlText w:val="%6."/>
+      <w:lvlJc w:val="right"/>
+      <w:pPr>
+        <w:ind w:left="4260" w:hanging="180"/>
+      </w:pPr>
+    </w:lvl>
+    <w:lvl w:ilvl="6" w:tplc="0409000F" w:tentative="1">
+      <w:start w:val="1"/>
+      <w:numFmt w:val="decimal"/>
+      <w:lvlText w:val="%7."/>
+      <w:lvlJc w:val="left"/>
+      <w:pPr>
+        <w:ind w:left="4980" w:hanging="360"/>
+      </w:pPr>
+    </w:lvl>
+    <w:lvl w:ilvl="7" w:tplc="04090019" w:tentative="1">
+      <w:start w:val="1"/>
+      <w:numFmt w:val="lowerLetter"/>
+      <w:lvlText w:val="%8."/>
+      <w:lvlJc w:val="left"/>
+      <w:pPr>
+        <w:ind w:left="5700" w:hanging="360"/>
+      </w:pPr>
+    </w:lvl>
+    <w:lvl w:ilvl="8" w:tplc="0409001B" w:tentative="1">
+      <w:start w:val="1"/>
+      <w:numFmt w:val="lowerRoman"/>
+      <w:lvlText w:val="%9."/>
+      <w:lvlJc w:val="right"/>
+      <w:pPr>
+        <w:ind w:left="6420" w:hanging="180"/>
+      </w:pPr>
+    </w:lvl>
+  </w:abstractNum>
+  <w:abstractNum w:abstractNumId="4">
     <w:nsid w:val="703040C5"/>
     <w:multiLevelType w:val="hybridMultilevel"/>
     <w:tmpl w:val="CA0CC23A"/>
@@ -3626,13 +6487,19 @@
     </w:lvl>
   </w:abstractNum>
   <w:num w:numId="1">
-    <w:abstractNumId w:val="1"/>
+    <w:abstractNumId w:val="2"/>
   </w:num>
   <w:num w:numId="2">
-    <w:abstractNumId w:val="2"/>
+    <w:abstractNumId w:val="4"/>
   </w:num>
   <w:num w:numId="3">
     <w:abstractNumId w:val="0"/>
+  </w:num>
+  <w:num w:numId="4">
+    <w:abstractNumId w:val="1"/>
+  </w:num>
+  <w:num w:numId="5">
+    <w:abstractNumId w:val="3"/>
   </w:num>
 </w:numbering>
 </file>
@@ -4517,7 +7384,7 @@
 </file>
 
 <file path=customXml/itemProps1.xml><?xml version="1.0" encoding="utf-8"?>
-<ds:datastoreItem xmlns:ds="http://schemas.openxmlformats.org/officeDocument/2006/customXml" ds:itemID="{C4BA3ECA-82A5-474C-8BDC-4FA6C7F68F46}">
+<ds:datastoreItem xmlns:ds="http://schemas.openxmlformats.org/officeDocument/2006/customXml" ds:itemID="{D57F6822-F78E-4C36-961F-3E7941B170F7}">
   <ds:schemaRefs>
     <ds:schemaRef ds:uri="http://schemas.openxmlformats.org/officeDocument/2006/bibliography"/>
   </ds:schemaRefs>

</xml_diff>